<commit_message>
Assignment #02 - Implementing FedAvg
</commit_message>
<xml_diff>
--- a/Assignment#02 - Implementing FedAvg /Report/[32204292 Moblie System Engineering. Cho-Min-Hyuk] Assignment2 Report.docx
+++ b/Assignment#02 - Implementing FedAvg /Report/[32204292 Moblie System Engineering. Cho-Min-Hyuk] Assignment2 Report.docx
@@ -249,7 +249,29 @@
           <w:sz w:val="40"/>
           <w:szCs w:val="40"/>
         </w:rPr>
-        <w:t>Implementing Federated Averaging (FedAvg)</w:t>
+        <w:t>Implementing Federated Averaging (</w:t>
+      </w:r>
+      <w:proofErr w:type="spellStart"/>
+      <w:r>
+        <w:rPr>
+          <w:rFonts w:ascii="Times New Roman" w:eastAsia="함초롬바탕" w:hAnsi="Times New Roman" w:cs="Times New Roman" w:hint="eastAsia"/>
+          <w:b/>
+          <w:bCs/>
+          <w:sz w:val="40"/>
+          <w:szCs w:val="40"/>
+        </w:rPr>
+        <w:t>FedAvg</w:t>
+      </w:r>
+      <w:proofErr w:type="spellEnd"/>
+      <w:r>
+        <w:rPr>
+          <w:rFonts w:ascii="Times New Roman" w:eastAsia="함초롬바탕" w:hAnsi="Times New Roman" w:cs="Times New Roman" w:hint="eastAsia"/>
+          <w:b/>
+          <w:bCs/>
+          <w:sz w:val="40"/>
+          <w:szCs w:val="40"/>
+        </w:rPr>
+        <w:t>)</w:t>
       </w:r>
     </w:p>
     <w:p>
@@ -883,41 +905,41 @@
         <w:spacing w:line="240" w:lineRule="auto"/>
         <w:ind w:firstLine="0"/>
         <w:rPr>
+          <w:rFonts w:asciiTheme="minorHAnsi" w:eastAsiaTheme="minorHAnsi" w:hAnsiTheme="minorHAnsi" w:cs="Times New Roman"/>
+          <w:b/>
+          <w:bCs/>
+          <w:sz w:val="20"/>
+          <w:szCs w:val="20"/>
+        </w:rPr>
+      </w:pPr>
+      <w:r>
+        <w:rPr>
+          <w:rFonts w:asciiTheme="minorHAnsi" w:eastAsiaTheme="minorHAnsi" w:hAnsiTheme="minorHAnsi" w:cs="Times New Roman"/>
+          <w:b/>
+          <w:bCs/>
+          <w:sz w:val="20"/>
+          <w:szCs w:val="20"/>
+        </w:rPr>
+        <w:t>3. Concepts</w:t>
+      </w:r>
+      <w:r>
+        <w:rPr>
+          <w:rFonts w:asciiTheme="minorHAnsi" w:eastAsiaTheme="minorHAnsi" w:hAnsiTheme="minorHAnsi" w:cs="Times New Roman"/>
+          <w:b/>
+          <w:bCs/>
+          <w:sz w:val="20"/>
+          <w:szCs w:val="20"/>
+        </w:rPr>
+        <w:tab/>
+      </w:r>
+      <w:r>
+        <w:rPr>
           <w:rFonts w:asciiTheme="minorHAnsi" w:eastAsiaTheme="minorHAnsi" w:hAnsiTheme="minorHAnsi" w:cs="Times New Roman" w:hint="eastAsia"/>
           <w:b/>
           <w:bCs/>
           <w:sz w:val="20"/>
           <w:szCs w:val="20"/>
         </w:rPr>
-      </w:pPr>
-      <w:r>
-        <w:rPr>
-          <w:rFonts w:asciiTheme="minorHAnsi" w:eastAsiaTheme="minorHAnsi" w:hAnsiTheme="minorHAnsi" w:cs="Times New Roman"/>
-          <w:b/>
-          <w:bCs/>
-          <w:sz w:val="20"/>
-          <w:szCs w:val="20"/>
-        </w:rPr>
-        <w:t>3. Concepts</w:t>
-      </w:r>
-      <w:r>
-        <w:rPr>
-          <w:rFonts w:asciiTheme="minorHAnsi" w:eastAsiaTheme="minorHAnsi" w:hAnsiTheme="minorHAnsi" w:cs="Times New Roman"/>
-          <w:b/>
-          <w:bCs/>
-          <w:sz w:val="20"/>
-          <w:szCs w:val="20"/>
-        </w:rPr>
-        <w:tab/>
-      </w:r>
-      <w:r>
-        <w:rPr>
-          <w:rFonts w:asciiTheme="minorHAnsi" w:eastAsiaTheme="minorHAnsi" w:hAnsiTheme="minorHAnsi" w:cs="Times New Roman" w:hint="eastAsia"/>
-          <w:b/>
-          <w:bCs/>
-          <w:sz w:val="20"/>
-          <w:szCs w:val="20"/>
-        </w:rPr>
         <w:t>3</w:t>
       </w:r>
     </w:p>
@@ -929,7 +951,7 @@
         </w:tabs>
         <w:spacing w:line="240" w:lineRule="auto"/>
         <w:rPr>
-          <w:rFonts w:asciiTheme="minorHAnsi" w:eastAsiaTheme="minorHAnsi" w:hAnsiTheme="minorHAnsi" w:cs="Times New Roman" w:hint="eastAsia"/>
+          <w:rFonts w:asciiTheme="minorHAnsi" w:eastAsiaTheme="minorHAnsi" w:hAnsiTheme="minorHAnsi" w:cs="Times New Roman"/>
           <w:sz w:val="20"/>
           <w:szCs w:val="20"/>
         </w:rPr>
@@ -975,7 +997,7 @@
         </w:tabs>
         <w:spacing w:line="240" w:lineRule="auto"/>
         <w:rPr>
-          <w:rFonts w:asciiTheme="minorHAnsi" w:eastAsiaTheme="minorHAnsi" w:hAnsiTheme="minorHAnsi" w:cs="Times New Roman" w:hint="eastAsia"/>
+          <w:rFonts w:asciiTheme="minorHAnsi" w:eastAsiaTheme="minorHAnsi" w:hAnsiTheme="minorHAnsi" w:cs="Times New Roman"/>
           <w:sz w:val="20"/>
           <w:szCs w:val="20"/>
         </w:rPr>
@@ -1021,26 +1043,36 @@
         </w:tabs>
         <w:spacing w:line="240" w:lineRule="auto"/>
         <w:rPr>
+          <w:rFonts w:asciiTheme="minorHAnsi" w:eastAsiaTheme="minorHAnsi" w:hAnsiTheme="minorHAnsi" w:cs="Times New Roman"/>
+          <w:sz w:val="20"/>
+          <w:szCs w:val="20"/>
+        </w:rPr>
+      </w:pPr>
+      <w:r>
+        <w:rPr>
+          <w:rFonts w:asciiTheme="minorHAnsi" w:eastAsiaTheme="minorHAnsi" w:hAnsiTheme="minorHAnsi" w:cs="Times New Roman"/>
+          <w:sz w:val="20"/>
+          <w:szCs w:val="20"/>
+        </w:rPr>
+        <w:t xml:space="preserve">3-3. </w:t>
+      </w:r>
+      <w:proofErr w:type="spellStart"/>
+      <w:r>
+        <w:rPr>
           <w:rFonts w:asciiTheme="minorHAnsi" w:eastAsiaTheme="minorHAnsi" w:hAnsiTheme="minorHAnsi" w:cs="Times New Roman" w:hint="eastAsia"/>
           <w:sz w:val="20"/>
           <w:szCs w:val="20"/>
         </w:rPr>
-      </w:pPr>
-      <w:r>
-        <w:rPr>
-          <w:rFonts w:asciiTheme="minorHAnsi" w:eastAsiaTheme="minorHAnsi" w:hAnsiTheme="minorHAnsi" w:cs="Times New Roman"/>
-          <w:sz w:val="20"/>
-          <w:szCs w:val="20"/>
-        </w:rPr>
-        <w:t xml:space="preserve">3-3. </w:t>
-      </w:r>
+        <w:t>FedSGD</w:t>
+      </w:r>
+      <w:proofErr w:type="spellEnd"/>
       <w:r>
         <w:rPr>
           <w:rFonts w:asciiTheme="minorHAnsi" w:eastAsiaTheme="minorHAnsi" w:hAnsiTheme="minorHAnsi" w:cs="Times New Roman" w:hint="eastAsia"/>
           <w:sz w:val="20"/>
           <w:szCs w:val="20"/>
         </w:rPr>
-        <w:t>FedSGD (Federated Stochastic Gradient Descent)</w:t>
+        <w:t xml:space="preserve"> (Federated Stochastic Gradient Descent)</w:t>
       </w:r>
       <w:r>
         <w:rPr>
@@ -1067,26 +1099,36 @@
         </w:tabs>
         <w:spacing w:line="240" w:lineRule="auto"/>
         <w:rPr>
+          <w:rFonts w:asciiTheme="minorHAnsi" w:eastAsiaTheme="minorHAnsi" w:hAnsiTheme="minorHAnsi" w:cs="Times New Roman"/>
+          <w:sz w:val="20"/>
+          <w:szCs w:val="20"/>
+        </w:rPr>
+      </w:pPr>
+      <w:r>
+        <w:rPr>
+          <w:rFonts w:asciiTheme="minorHAnsi" w:eastAsiaTheme="minorHAnsi" w:hAnsiTheme="minorHAnsi" w:cs="Times New Roman"/>
+          <w:sz w:val="20"/>
+          <w:szCs w:val="20"/>
+        </w:rPr>
+        <w:t xml:space="preserve">3-4. </w:t>
+      </w:r>
+      <w:proofErr w:type="spellStart"/>
+      <w:r>
+        <w:rPr>
           <w:rFonts w:asciiTheme="minorHAnsi" w:eastAsiaTheme="minorHAnsi" w:hAnsiTheme="minorHAnsi" w:cs="Times New Roman" w:hint="eastAsia"/>
           <w:sz w:val="20"/>
           <w:szCs w:val="20"/>
         </w:rPr>
-      </w:pPr>
-      <w:r>
-        <w:rPr>
-          <w:rFonts w:asciiTheme="minorHAnsi" w:eastAsiaTheme="minorHAnsi" w:hAnsiTheme="minorHAnsi" w:cs="Times New Roman"/>
-          <w:sz w:val="20"/>
-          <w:szCs w:val="20"/>
-        </w:rPr>
-        <w:t xml:space="preserve">3-4. </w:t>
-      </w:r>
+        <w:t>FedAvg</w:t>
+      </w:r>
+      <w:proofErr w:type="spellEnd"/>
       <w:r>
         <w:rPr>
           <w:rFonts w:asciiTheme="minorHAnsi" w:eastAsiaTheme="minorHAnsi" w:hAnsiTheme="minorHAnsi" w:cs="Times New Roman" w:hint="eastAsia"/>
           <w:sz w:val="20"/>
           <w:szCs w:val="20"/>
         </w:rPr>
-        <w:t>FedAvg (Federated Averaging)</w:t>
+        <w:t xml:space="preserve"> (Federated Averaging)</w:t>
       </w:r>
       <w:r>
         <w:rPr>
@@ -1114,7 +1156,7 @@
         <w:spacing w:line="240" w:lineRule="auto"/>
         <w:ind w:firstLine="0"/>
         <w:rPr>
-          <w:rFonts w:asciiTheme="minorHAnsi" w:eastAsiaTheme="minorHAnsi" w:hAnsiTheme="minorHAnsi" w:cs="Times New Roman" w:hint="eastAsia"/>
+          <w:rFonts w:asciiTheme="minorHAnsi" w:eastAsiaTheme="minorHAnsi" w:hAnsiTheme="minorHAnsi" w:cs="Times New Roman"/>
           <w:b/>
           <w:bCs/>
           <w:sz w:val="20"/>
@@ -1161,7 +1203,7 @@
         <w:spacing w:line="240" w:lineRule="auto"/>
         <w:ind w:firstLineChars="100"/>
         <w:rPr>
-          <w:rFonts w:asciiTheme="minorHAnsi" w:eastAsiaTheme="minorHAnsi" w:hAnsiTheme="minorHAnsi" w:cs="Times New Roman" w:hint="eastAsia"/>
+          <w:rFonts w:asciiTheme="minorHAnsi" w:eastAsiaTheme="minorHAnsi" w:hAnsiTheme="minorHAnsi" w:cs="Times New Roman"/>
           <w:b/>
           <w:bCs/>
           <w:sz w:val="20"/>
@@ -1182,7 +1224,7 @@
           <w:sz w:val="20"/>
           <w:szCs w:val="20"/>
         </w:rPr>
-        <w:t>2</w:t>
+        <w:t>1</w:t>
       </w:r>
       <w:r>
         <w:rPr>
@@ -1218,18 +1260,42 @@
         <w:spacing w:line="240" w:lineRule="auto"/>
         <w:ind w:firstLineChars="100"/>
         <w:rPr>
+          <w:rFonts w:asciiTheme="minorHAnsi" w:eastAsiaTheme="minorHAnsi" w:hAnsiTheme="minorHAnsi" w:cs="Times New Roman"/>
+          <w:sz w:val="20"/>
+          <w:szCs w:val="20"/>
+        </w:rPr>
+      </w:pPr>
+      <w:r>
+        <w:rPr>
+          <w:rFonts w:asciiTheme="minorHAnsi" w:eastAsiaTheme="minorHAnsi" w:hAnsiTheme="minorHAnsi" w:cs="Times New Roman"/>
+          <w:sz w:val="20"/>
+          <w:szCs w:val="20"/>
+        </w:rPr>
+        <w:t>4-</w:t>
+      </w:r>
+      <w:r>
+        <w:rPr>
           <w:rFonts w:asciiTheme="minorHAnsi" w:eastAsiaTheme="minorHAnsi" w:hAnsiTheme="minorHAnsi" w:cs="Times New Roman" w:hint="eastAsia"/>
           <w:sz w:val="20"/>
           <w:szCs w:val="20"/>
         </w:rPr>
-      </w:pPr>
+        <w:t>2</w:t>
+      </w:r>
       <w:r>
         <w:rPr>
           <w:rFonts w:asciiTheme="minorHAnsi" w:eastAsiaTheme="minorHAnsi" w:hAnsiTheme="minorHAnsi" w:cs="Times New Roman"/>
           <w:sz w:val="20"/>
           <w:szCs w:val="20"/>
         </w:rPr>
-        <w:t>4-</w:t>
+        <w:t xml:space="preserve">. </w:t>
+      </w:r>
+      <w:r>
+        <w:rPr>
+          <w:rFonts w:asciiTheme="minorHAnsi" w:eastAsiaTheme="minorHAnsi" w:hAnsiTheme="minorHAnsi" w:cs="Times New Roman"/>
+          <w:sz w:val="20"/>
+          <w:szCs w:val="20"/>
+        </w:rPr>
+        <w:t>Implementation</w:t>
       </w:r>
       <w:r>
         <w:rPr>
@@ -1237,31 +1303,25 @@
           <w:sz w:val="20"/>
           <w:szCs w:val="20"/>
         </w:rPr>
-        <w:t>3</w:t>
-      </w:r>
-      <w:r>
-        <w:rPr>
-          <w:rFonts w:asciiTheme="minorHAnsi" w:eastAsiaTheme="minorHAnsi" w:hAnsiTheme="minorHAnsi" w:cs="Times New Roman"/>
-          <w:sz w:val="20"/>
-          <w:szCs w:val="20"/>
-        </w:rPr>
-        <w:t xml:space="preserve">. </w:t>
-      </w:r>
-      <w:r>
-        <w:rPr>
-          <w:rFonts w:asciiTheme="minorHAnsi" w:eastAsiaTheme="minorHAnsi" w:hAnsiTheme="minorHAnsi" w:cs="Times New Roman"/>
-          <w:sz w:val="20"/>
-          <w:szCs w:val="20"/>
-        </w:rPr>
-        <w:t>Implementation</w:t>
-      </w:r>
+        <w:t xml:space="preserve"> </w:t>
+      </w:r>
+      <w:proofErr w:type="spellStart"/>
       <w:r>
         <w:rPr>
           <w:rFonts w:asciiTheme="minorHAnsi" w:eastAsiaTheme="minorHAnsi" w:hAnsiTheme="minorHAnsi" w:cs="Times New Roman" w:hint="eastAsia"/>
           <w:sz w:val="20"/>
           <w:szCs w:val="20"/>
         </w:rPr>
-        <w:t xml:space="preserve"> FedAvg Program</w:t>
+        <w:t>FedAvg</w:t>
+      </w:r>
+      <w:proofErr w:type="spellEnd"/>
+      <w:r>
+        <w:rPr>
+          <w:rFonts w:asciiTheme="minorHAnsi" w:eastAsiaTheme="minorHAnsi" w:hAnsiTheme="minorHAnsi" w:cs="Times New Roman" w:hint="eastAsia"/>
+          <w:sz w:val="20"/>
+          <w:szCs w:val="20"/>
+        </w:rPr>
+        <w:t xml:space="preserve"> Program</w:t>
       </w:r>
       <w:r>
         <w:rPr>
@@ -1289,7 +1349,7 @@
         <w:spacing w:line="240" w:lineRule="auto"/>
         <w:ind w:firstLine="0"/>
         <w:rPr>
-          <w:rFonts w:asciiTheme="minorHAnsi" w:eastAsiaTheme="minorHAnsi" w:hAnsiTheme="minorHAnsi" w:cs="Times New Roman" w:hint="eastAsia"/>
+          <w:rFonts w:asciiTheme="minorHAnsi" w:eastAsiaTheme="minorHAnsi" w:hAnsiTheme="minorHAnsi" w:cs="Times New Roman"/>
           <w:b/>
           <w:bCs/>
           <w:sz w:val="20"/>
@@ -1346,7 +1406,7 @@
         <w:spacing w:line="240" w:lineRule="auto"/>
         <w:ind w:firstLineChars="100"/>
         <w:rPr>
-          <w:rFonts w:asciiTheme="minorHAnsi" w:eastAsiaTheme="minorHAnsi" w:hAnsiTheme="minorHAnsi" w:cs="Times New Roman" w:hint="eastAsia"/>
+          <w:rFonts w:asciiTheme="minorHAnsi" w:eastAsiaTheme="minorHAnsi" w:hAnsiTheme="minorHAnsi" w:cs="Times New Roman"/>
           <w:sz w:val="20"/>
           <w:szCs w:val="20"/>
         </w:rPr>
@@ -1417,7 +1477,7 @@
         <w:spacing w:line="240" w:lineRule="auto"/>
         <w:ind w:firstLineChars="100"/>
         <w:rPr>
-          <w:rFonts w:asciiTheme="minorHAnsi" w:eastAsiaTheme="minorHAnsi" w:hAnsiTheme="minorHAnsi" w:cs="Times New Roman" w:hint="eastAsia"/>
+          <w:rFonts w:asciiTheme="minorHAnsi" w:eastAsiaTheme="minorHAnsi" w:hAnsiTheme="minorHAnsi" w:cs="Times New Roman"/>
           <w:b/>
           <w:bCs/>
           <w:sz w:val="20"/>
@@ -1490,7 +1550,7 @@
         <w:spacing w:line="240" w:lineRule="auto"/>
         <w:ind w:firstLineChars="100"/>
         <w:rPr>
-          <w:rFonts w:asciiTheme="minorHAnsi" w:eastAsiaTheme="minorHAnsi" w:hAnsiTheme="minorHAnsi" w:cs="Times New Roman" w:hint="eastAsia"/>
+          <w:rFonts w:asciiTheme="minorHAnsi" w:eastAsiaTheme="minorHAnsi" w:hAnsiTheme="minorHAnsi" w:cs="Times New Roman"/>
           <w:sz w:val="20"/>
           <w:szCs w:val="20"/>
         </w:rPr>
@@ -2007,7 +2067,39 @@
           <w:rFonts w:ascii="Times New Roman" w:eastAsia="함초롬바탕" w:hAnsi="Times New Roman" w:cs="Times New Roman"/>
           <w:sz w:val="24"/>
         </w:rPr>
-        <w:t>This report focuses on implementing the FedAvg (Federated Averaging) algorithm, one of the most widely adopted algorithms in Federated Learning. The structure of this report is as follows: Chapter 2 discusses the requirements for implementing the program. Chapter 3 delves into the fundamental concepts relevant to Federated Learning. Chapter 4 presents the implementation of the FedAvg algorithm. Chapter 5 evaluates the program through a series of experiments and analyzes the results. Finally, Chapter 6 concludes the report with a summary and insights gained from the study.</w:t>
+        <w:t xml:space="preserve">This report focuses on implementing the </w:t>
+      </w:r>
+      <w:proofErr w:type="spellStart"/>
+      <w:r>
+        <w:rPr>
+          <w:rFonts w:ascii="Times New Roman" w:eastAsia="함초롬바탕" w:hAnsi="Times New Roman" w:cs="Times New Roman"/>
+          <w:sz w:val="24"/>
+        </w:rPr>
+        <w:t>FedAvg</w:t>
+      </w:r>
+      <w:proofErr w:type="spellEnd"/>
+      <w:r>
+        <w:rPr>
+          <w:rFonts w:ascii="Times New Roman" w:eastAsia="함초롬바탕" w:hAnsi="Times New Roman" w:cs="Times New Roman"/>
+          <w:sz w:val="24"/>
+        </w:rPr>
+        <w:t xml:space="preserve"> (Federated Averaging) algorithm, one of the most widely adopted algorithms in Federated Learning. The structure of this report is as follows: Chapter 2 discusses the requirements for implementing the program. Chapter 3 delves into the fundamental concepts relevant to Federated Learning. Chapter 4 presents the implementation of the </w:t>
+      </w:r>
+      <w:proofErr w:type="spellStart"/>
+      <w:r>
+        <w:rPr>
+          <w:rFonts w:ascii="Times New Roman" w:eastAsia="함초롬바탕" w:hAnsi="Times New Roman" w:cs="Times New Roman"/>
+          <w:sz w:val="24"/>
+        </w:rPr>
+        <w:t>FedAvg</w:t>
+      </w:r>
+      <w:proofErr w:type="spellEnd"/>
+      <w:r>
+        <w:rPr>
+          <w:rFonts w:ascii="Times New Roman" w:eastAsia="함초롬바탕" w:hAnsi="Times New Roman" w:cs="Times New Roman"/>
+          <w:sz w:val="24"/>
+        </w:rPr>
+        <w:t xml:space="preserve"> algorithm. Chapter 5 evaluates the program through a series of experiments and analyzes the results. Finally, Chapter 6 concludes the report with a summary and insights gained from the study.</w:t>
       </w:r>
     </w:p>
     <w:p>
@@ -2310,7 +2402,21 @@
               <w:rPr>
                 <w:rFonts w:ascii="Times New Roman" w:hAnsi="Times New Roman" w:cs="Times New Roman"/>
               </w:rPr>
-              <w:t xml:space="preserve">1. For accurate evaluation, code for distributing the MNIST dataset to local clients (or local devices) has already been provided. Each client will have its own local subset of the dataset to simulate federated learning. </w:t>
+              <w:t xml:space="preserve">1. For accurate evaluation, </w:t>
+            </w:r>
+            <w:proofErr w:type="gramStart"/>
+            <w:r>
+              <w:rPr>
+                <w:rFonts w:ascii="Times New Roman" w:hAnsi="Times New Roman" w:cs="Times New Roman"/>
+              </w:rPr>
+              <w:t>code</w:t>
+            </w:r>
+            <w:proofErr w:type="gramEnd"/>
+            <w:r>
+              <w:rPr>
+                <w:rFonts w:ascii="Times New Roman" w:hAnsi="Times New Roman" w:cs="Times New Roman"/>
+              </w:rPr>
+              <w:t xml:space="preserve"> for distributing the MNIST dataset to local clients (or local devices) has already been provided. Each client will have its own local subset of the dataset to simulate federated learning. </w:t>
             </w:r>
           </w:p>
           <w:p>
@@ -2484,15 +2590,10 @@
                   <w14:round/>
                 </w14:textOutline>
               </w:rPr>
-              <w:t xml:space="preserve">• Implement the following two functions to complete the FedAvg framework: </w:t>
+              <w:t xml:space="preserve">• Implement the following two functions to complete the </w:t>
             </w:r>
-          </w:p>
-          <w:p>
-            <w:pPr>
-              <w:widowControl/>
-              <w:wordWrap/>
-              <w:autoSpaceDE/>
-              <w:autoSpaceDN/>
+            <w:proofErr w:type="spellStart"/>
+            <w:r>
               <w:rPr>
                 <w:rFonts w:ascii="Times New Roman" w:hAnsi="Times New Roman" w:cs="Times New Roman"/>
                 <w:color w:val="000000" w:themeColor="text1"/>
@@ -2507,7 +2608,9 @@
                   <w14:round/>
                 </w14:textOutline>
               </w:rPr>
-            </w:pPr>
+              <w:t>FedAvg</w:t>
+            </w:r>
+            <w:proofErr w:type="spellEnd"/>
             <w:r>
               <w:rPr>
                 <w:rFonts w:ascii="Times New Roman" w:hAnsi="Times New Roman" w:cs="Times New Roman"/>
@@ -2523,7 +2626,7 @@
                   <w14:round/>
                 </w14:textOutline>
               </w:rPr>
-              <w:t>1. average_weights(selected_models): A function to aggregate the model weights from selected clients during federated learning.</w:t>
+              <w:t xml:space="preserve"> framework: </w:t>
             </w:r>
           </w:p>
           <w:p>
@@ -2562,7 +2665,425 @@
                   <w14:round/>
                 </w14:textOutline>
               </w:rPr>
-              <w:t xml:space="preserve">2. federated_training(num_rounds, num_clients, client_fraction, local_epochs, train_loaders, test_loader, lr=0.001): A function to perform federated training by coordinating clients, updating the global model, and testing it after each round. </w:t>
+              <w:t xml:space="preserve">1. </w:t>
+            </w:r>
+            <w:proofErr w:type="spellStart"/>
+            <w:r>
+              <w:rPr>
+                <w:rFonts w:ascii="Times New Roman" w:hAnsi="Times New Roman" w:cs="Times New Roman"/>
+                <w:color w:val="000000" w:themeColor="text1"/>
+                <w14:shadow w14:blurRad="38100" w14:dist="19050" w14:dir="2700000" w14:sx="100000" w14:sy="100000" w14:kx="0" w14:ky="0" w14:algn="tl">
+                  <w14:schemeClr w14:val="dk1">
+                    <w14:alpha w14:val="60000"/>
+                  </w14:schemeClr>
+                </w14:shadow>
+                <w14:textOutline w14:w="0" w14:cap="flat" w14:cmpd="sng" w14:algn="ctr">
+                  <w14:noFill/>
+                  <w14:prstDash w14:val="solid"/>
+                  <w14:round/>
+                </w14:textOutline>
+              </w:rPr>
+              <w:t>average_weights</w:t>
+            </w:r>
+            <w:proofErr w:type="spellEnd"/>
+            <w:r>
+              <w:rPr>
+                <w:rFonts w:ascii="Times New Roman" w:hAnsi="Times New Roman" w:cs="Times New Roman"/>
+                <w:color w:val="000000" w:themeColor="text1"/>
+                <w14:shadow w14:blurRad="38100" w14:dist="19050" w14:dir="2700000" w14:sx="100000" w14:sy="100000" w14:kx="0" w14:ky="0" w14:algn="tl">
+                  <w14:schemeClr w14:val="dk1">
+                    <w14:alpha w14:val="60000"/>
+                  </w14:schemeClr>
+                </w14:shadow>
+                <w14:textOutline w14:w="0" w14:cap="flat" w14:cmpd="sng" w14:algn="ctr">
+                  <w14:noFill/>
+                  <w14:prstDash w14:val="solid"/>
+                  <w14:round/>
+                </w14:textOutline>
+              </w:rPr>
+              <w:t>(</w:t>
+            </w:r>
+            <w:proofErr w:type="spellStart"/>
+            <w:r>
+              <w:rPr>
+                <w:rFonts w:ascii="Times New Roman" w:hAnsi="Times New Roman" w:cs="Times New Roman"/>
+                <w:color w:val="000000" w:themeColor="text1"/>
+                <w14:shadow w14:blurRad="38100" w14:dist="19050" w14:dir="2700000" w14:sx="100000" w14:sy="100000" w14:kx="0" w14:ky="0" w14:algn="tl">
+                  <w14:schemeClr w14:val="dk1">
+                    <w14:alpha w14:val="60000"/>
+                  </w14:schemeClr>
+                </w14:shadow>
+                <w14:textOutline w14:w="0" w14:cap="flat" w14:cmpd="sng" w14:algn="ctr">
+                  <w14:noFill/>
+                  <w14:prstDash w14:val="solid"/>
+                  <w14:round/>
+                </w14:textOutline>
+              </w:rPr>
+              <w:t>selected_models</w:t>
+            </w:r>
+            <w:proofErr w:type="spellEnd"/>
+            <w:r>
+              <w:rPr>
+                <w:rFonts w:ascii="Times New Roman" w:hAnsi="Times New Roman" w:cs="Times New Roman"/>
+                <w:color w:val="000000" w:themeColor="text1"/>
+                <w14:shadow w14:blurRad="38100" w14:dist="19050" w14:dir="2700000" w14:sx="100000" w14:sy="100000" w14:kx="0" w14:ky="0" w14:algn="tl">
+                  <w14:schemeClr w14:val="dk1">
+                    <w14:alpha w14:val="60000"/>
+                  </w14:schemeClr>
+                </w14:shadow>
+                <w14:textOutline w14:w="0" w14:cap="flat" w14:cmpd="sng" w14:algn="ctr">
+                  <w14:noFill/>
+                  <w14:prstDash w14:val="solid"/>
+                  <w14:round/>
+                </w14:textOutline>
+              </w:rPr>
+              <w:t>): A function to aggregate the model weights from selected clients during federated learning.</w:t>
+            </w:r>
+          </w:p>
+          <w:p>
+            <w:pPr>
+              <w:widowControl/>
+              <w:wordWrap/>
+              <w:autoSpaceDE/>
+              <w:autoSpaceDN/>
+              <w:rPr>
+                <w:rFonts w:ascii="Times New Roman" w:hAnsi="Times New Roman" w:cs="Times New Roman"/>
+                <w:color w:val="000000" w:themeColor="text1"/>
+                <w14:shadow w14:blurRad="38100" w14:dist="19050" w14:dir="2700000" w14:sx="100000" w14:sy="100000" w14:kx="0" w14:ky="0" w14:algn="tl">
+                  <w14:schemeClr w14:val="dk1">
+                    <w14:alpha w14:val="60000"/>
+                  </w14:schemeClr>
+                </w14:shadow>
+                <w14:textOutline w14:w="0" w14:cap="flat" w14:cmpd="sng" w14:algn="ctr">
+                  <w14:noFill/>
+                  <w14:prstDash w14:val="solid"/>
+                  <w14:round/>
+                </w14:textOutline>
+              </w:rPr>
+            </w:pPr>
+            <w:r>
+              <w:rPr>
+                <w:rFonts w:ascii="Times New Roman" w:hAnsi="Times New Roman" w:cs="Times New Roman"/>
+                <w:color w:val="000000" w:themeColor="text1"/>
+                <w14:shadow w14:blurRad="38100" w14:dist="19050" w14:dir="2700000" w14:sx="100000" w14:sy="100000" w14:kx="0" w14:ky="0" w14:algn="tl">
+                  <w14:schemeClr w14:val="dk1">
+                    <w14:alpha w14:val="60000"/>
+                  </w14:schemeClr>
+                </w14:shadow>
+                <w14:textOutline w14:w="0" w14:cap="flat" w14:cmpd="sng" w14:algn="ctr">
+                  <w14:noFill/>
+                  <w14:prstDash w14:val="solid"/>
+                  <w14:round/>
+                </w14:textOutline>
+              </w:rPr>
+              <w:t xml:space="preserve">2. </w:t>
+            </w:r>
+            <w:proofErr w:type="spellStart"/>
+            <w:r>
+              <w:rPr>
+                <w:rFonts w:ascii="Times New Roman" w:hAnsi="Times New Roman" w:cs="Times New Roman"/>
+                <w:color w:val="000000" w:themeColor="text1"/>
+                <w14:shadow w14:blurRad="38100" w14:dist="19050" w14:dir="2700000" w14:sx="100000" w14:sy="100000" w14:kx="0" w14:ky="0" w14:algn="tl">
+                  <w14:schemeClr w14:val="dk1">
+                    <w14:alpha w14:val="60000"/>
+                  </w14:schemeClr>
+                </w14:shadow>
+                <w14:textOutline w14:w="0" w14:cap="flat" w14:cmpd="sng" w14:algn="ctr">
+                  <w14:noFill/>
+                  <w14:prstDash w14:val="solid"/>
+                  <w14:round/>
+                </w14:textOutline>
+              </w:rPr>
+              <w:t>federated_</w:t>
+            </w:r>
+            <w:proofErr w:type="gramStart"/>
+            <w:r>
+              <w:rPr>
+                <w:rFonts w:ascii="Times New Roman" w:hAnsi="Times New Roman" w:cs="Times New Roman"/>
+                <w:color w:val="000000" w:themeColor="text1"/>
+                <w14:shadow w14:blurRad="38100" w14:dist="19050" w14:dir="2700000" w14:sx="100000" w14:sy="100000" w14:kx="0" w14:ky="0" w14:algn="tl">
+                  <w14:schemeClr w14:val="dk1">
+                    <w14:alpha w14:val="60000"/>
+                  </w14:schemeClr>
+                </w14:shadow>
+                <w14:textOutline w14:w="0" w14:cap="flat" w14:cmpd="sng" w14:algn="ctr">
+                  <w14:noFill/>
+                  <w14:prstDash w14:val="solid"/>
+                  <w14:round/>
+                </w14:textOutline>
+              </w:rPr>
+              <w:t>training</w:t>
+            </w:r>
+            <w:proofErr w:type="spellEnd"/>
+            <w:r>
+              <w:rPr>
+                <w:rFonts w:ascii="Times New Roman" w:hAnsi="Times New Roman" w:cs="Times New Roman"/>
+                <w:color w:val="000000" w:themeColor="text1"/>
+                <w14:shadow w14:blurRad="38100" w14:dist="19050" w14:dir="2700000" w14:sx="100000" w14:sy="100000" w14:kx="0" w14:ky="0" w14:algn="tl">
+                  <w14:schemeClr w14:val="dk1">
+                    <w14:alpha w14:val="60000"/>
+                  </w14:schemeClr>
+                </w14:shadow>
+                <w14:textOutline w14:w="0" w14:cap="flat" w14:cmpd="sng" w14:algn="ctr">
+                  <w14:noFill/>
+                  <w14:prstDash w14:val="solid"/>
+                  <w14:round/>
+                </w14:textOutline>
+              </w:rPr>
+              <w:t>(</w:t>
+            </w:r>
+            <w:proofErr w:type="spellStart"/>
+            <w:proofErr w:type="gramEnd"/>
+            <w:r>
+              <w:rPr>
+                <w:rFonts w:ascii="Times New Roman" w:hAnsi="Times New Roman" w:cs="Times New Roman"/>
+                <w:color w:val="000000" w:themeColor="text1"/>
+                <w14:shadow w14:blurRad="38100" w14:dist="19050" w14:dir="2700000" w14:sx="100000" w14:sy="100000" w14:kx="0" w14:ky="0" w14:algn="tl">
+                  <w14:schemeClr w14:val="dk1">
+                    <w14:alpha w14:val="60000"/>
+                  </w14:schemeClr>
+                </w14:shadow>
+                <w14:textOutline w14:w="0" w14:cap="flat" w14:cmpd="sng" w14:algn="ctr">
+                  <w14:noFill/>
+                  <w14:prstDash w14:val="solid"/>
+                  <w14:round/>
+                </w14:textOutline>
+              </w:rPr>
+              <w:t>num_rounds</w:t>
+            </w:r>
+            <w:proofErr w:type="spellEnd"/>
+            <w:r>
+              <w:rPr>
+                <w:rFonts w:ascii="Times New Roman" w:hAnsi="Times New Roman" w:cs="Times New Roman"/>
+                <w:color w:val="000000" w:themeColor="text1"/>
+                <w14:shadow w14:blurRad="38100" w14:dist="19050" w14:dir="2700000" w14:sx="100000" w14:sy="100000" w14:kx="0" w14:ky="0" w14:algn="tl">
+                  <w14:schemeClr w14:val="dk1">
+                    <w14:alpha w14:val="60000"/>
+                  </w14:schemeClr>
+                </w14:shadow>
+                <w14:textOutline w14:w="0" w14:cap="flat" w14:cmpd="sng" w14:algn="ctr">
+                  <w14:noFill/>
+                  <w14:prstDash w14:val="solid"/>
+                  <w14:round/>
+                </w14:textOutline>
+              </w:rPr>
+              <w:t xml:space="preserve">, </w:t>
+            </w:r>
+            <w:proofErr w:type="spellStart"/>
+            <w:r>
+              <w:rPr>
+                <w:rFonts w:ascii="Times New Roman" w:hAnsi="Times New Roman" w:cs="Times New Roman"/>
+                <w:color w:val="000000" w:themeColor="text1"/>
+                <w14:shadow w14:blurRad="38100" w14:dist="19050" w14:dir="2700000" w14:sx="100000" w14:sy="100000" w14:kx="0" w14:ky="0" w14:algn="tl">
+                  <w14:schemeClr w14:val="dk1">
+                    <w14:alpha w14:val="60000"/>
+                  </w14:schemeClr>
+                </w14:shadow>
+                <w14:textOutline w14:w="0" w14:cap="flat" w14:cmpd="sng" w14:algn="ctr">
+                  <w14:noFill/>
+                  <w14:prstDash w14:val="solid"/>
+                  <w14:round/>
+                </w14:textOutline>
+              </w:rPr>
+              <w:t>num_clients</w:t>
+            </w:r>
+            <w:proofErr w:type="spellEnd"/>
+            <w:r>
+              <w:rPr>
+                <w:rFonts w:ascii="Times New Roman" w:hAnsi="Times New Roman" w:cs="Times New Roman"/>
+                <w:color w:val="000000" w:themeColor="text1"/>
+                <w14:shadow w14:blurRad="38100" w14:dist="19050" w14:dir="2700000" w14:sx="100000" w14:sy="100000" w14:kx="0" w14:ky="0" w14:algn="tl">
+                  <w14:schemeClr w14:val="dk1">
+                    <w14:alpha w14:val="60000"/>
+                  </w14:schemeClr>
+                </w14:shadow>
+                <w14:textOutline w14:w="0" w14:cap="flat" w14:cmpd="sng" w14:algn="ctr">
+                  <w14:noFill/>
+                  <w14:prstDash w14:val="solid"/>
+                  <w14:round/>
+                </w14:textOutline>
+              </w:rPr>
+              <w:t xml:space="preserve">, </w:t>
+            </w:r>
+            <w:proofErr w:type="spellStart"/>
+            <w:r>
+              <w:rPr>
+                <w:rFonts w:ascii="Times New Roman" w:hAnsi="Times New Roman" w:cs="Times New Roman"/>
+                <w:color w:val="000000" w:themeColor="text1"/>
+                <w14:shadow w14:blurRad="38100" w14:dist="19050" w14:dir="2700000" w14:sx="100000" w14:sy="100000" w14:kx="0" w14:ky="0" w14:algn="tl">
+                  <w14:schemeClr w14:val="dk1">
+                    <w14:alpha w14:val="60000"/>
+                  </w14:schemeClr>
+                </w14:shadow>
+                <w14:textOutline w14:w="0" w14:cap="flat" w14:cmpd="sng" w14:algn="ctr">
+                  <w14:noFill/>
+                  <w14:prstDash w14:val="solid"/>
+                  <w14:round/>
+                </w14:textOutline>
+              </w:rPr>
+              <w:t>client_fraction</w:t>
+            </w:r>
+            <w:proofErr w:type="spellEnd"/>
+            <w:r>
+              <w:rPr>
+                <w:rFonts w:ascii="Times New Roman" w:hAnsi="Times New Roman" w:cs="Times New Roman"/>
+                <w:color w:val="000000" w:themeColor="text1"/>
+                <w14:shadow w14:blurRad="38100" w14:dist="19050" w14:dir="2700000" w14:sx="100000" w14:sy="100000" w14:kx="0" w14:ky="0" w14:algn="tl">
+                  <w14:schemeClr w14:val="dk1">
+                    <w14:alpha w14:val="60000"/>
+                  </w14:schemeClr>
+                </w14:shadow>
+                <w14:textOutline w14:w="0" w14:cap="flat" w14:cmpd="sng" w14:algn="ctr">
+                  <w14:noFill/>
+                  <w14:prstDash w14:val="solid"/>
+                  <w14:round/>
+                </w14:textOutline>
+              </w:rPr>
+              <w:t xml:space="preserve">, </w:t>
+            </w:r>
+            <w:proofErr w:type="spellStart"/>
+            <w:r>
+              <w:rPr>
+                <w:rFonts w:ascii="Times New Roman" w:hAnsi="Times New Roman" w:cs="Times New Roman"/>
+                <w:color w:val="000000" w:themeColor="text1"/>
+                <w14:shadow w14:blurRad="38100" w14:dist="19050" w14:dir="2700000" w14:sx="100000" w14:sy="100000" w14:kx="0" w14:ky="0" w14:algn="tl">
+                  <w14:schemeClr w14:val="dk1">
+                    <w14:alpha w14:val="60000"/>
+                  </w14:schemeClr>
+                </w14:shadow>
+                <w14:textOutline w14:w="0" w14:cap="flat" w14:cmpd="sng" w14:algn="ctr">
+                  <w14:noFill/>
+                  <w14:prstDash w14:val="solid"/>
+                  <w14:round/>
+                </w14:textOutline>
+              </w:rPr>
+              <w:t>local_epochs</w:t>
+            </w:r>
+            <w:proofErr w:type="spellEnd"/>
+            <w:r>
+              <w:rPr>
+                <w:rFonts w:ascii="Times New Roman" w:hAnsi="Times New Roman" w:cs="Times New Roman"/>
+                <w:color w:val="000000" w:themeColor="text1"/>
+                <w14:shadow w14:blurRad="38100" w14:dist="19050" w14:dir="2700000" w14:sx="100000" w14:sy="100000" w14:kx="0" w14:ky="0" w14:algn="tl">
+                  <w14:schemeClr w14:val="dk1">
+                    <w14:alpha w14:val="60000"/>
+                  </w14:schemeClr>
+                </w14:shadow>
+                <w14:textOutline w14:w="0" w14:cap="flat" w14:cmpd="sng" w14:algn="ctr">
+                  <w14:noFill/>
+                  <w14:prstDash w14:val="solid"/>
+                  <w14:round/>
+                </w14:textOutline>
+              </w:rPr>
+              <w:t xml:space="preserve">, </w:t>
+            </w:r>
+            <w:proofErr w:type="spellStart"/>
+            <w:r>
+              <w:rPr>
+                <w:rFonts w:ascii="Times New Roman" w:hAnsi="Times New Roman" w:cs="Times New Roman"/>
+                <w:color w:val="000000" w:themeColor="text1"/>
+                <w14:shadow w14:blurRad="38100" w14:dist="19050" w14:dir="2700000" w14:sx="100000" w14:sy="100000" w14:kx="0" w14:ky="0" w14:algn="tl">
+                  <w14:schemeClr w14:val="dk1">
+                    <w14:alpha w14:val="60000"/>
+                  </w14:schemeClr>
+                </w14:shadow>
+                <w14:textOutline w14:w="0" w14:cap="flat" w14:cmpd="sng" w14:algn="ctr">
+                  <w14:noFill/>
+                  <w14:prstDash w14:val="solid"/>
+                  <w14:round/>
+                </w14:textOutline>
+              </w:rPr>
+              <w:t>train_loaders</w:t>
+            </w:r>
+            <w:proofErr w:type="spellEnd"/>
+            <w:r>
+              <w:rPr>
+                <w:rFonts w:ascii="Times New Roman" w:hAnsi="Times New Roman" w:cs="Times New Roman"/>
+                <w:color w:val="000000" w:themeColor="text1"/>
+                <w14:shadow w14:blurRad="38100" w14:dist="19050" w14:dir="2700000" w14:sx="100000" w14:sy="100000" w14:kx="0" w14:ky="0" w14:algn="tl">
+                  <w14:schemeClr w14:val="dk1">
+                    <w14:alpha w14:val="60000"/>
+                  </w14:schemeClr>
+                </w14:shadow>
+                <w14:textOutline w14:w="0" w14:cap="flat" w14:cmpd="sng" w14:algn="ctr">
+                  <w14:noFill/>
+                  <w14:prstDash w14:val="solid"/>
+                  <w14:round/>
+                </w14:textOutline>
+              </w:rPr>
+              <w:t xml:space="preserve">, </w:t>
+            </w:r>
+            <w:proofErr w:type="spellStart"/>
+            <w:r>
+              <w:rPr>
+                <w:rFonts w:ascii="Times New Roman" w:hAnsi="Times New Roman" w:cs="Times New Roman"/>
+                <w:color w:val="000000" w:themeColor="text1"/>
+                <w14:shadow w14:blurRad="38100" w14:dist="19050" w14:dir="2700000" w14:sx="100000" w14:sy="100000" w14:kx="0" w14:ky="0" w14:algn="tl">
+                  <w14:schemeClr w14:val="dk1">
+                    <w14:alpha w14:val="60000"/>
+                  </w14:schemeClr>
+                </w14:shadow>
+                <w14:textOutline w14:w="0" w14:cap="flat" w14:cmpd="sng" w14:algn="ctr">
+                  <w14:noFill/>
+                  <w14:prstDash w14:val="solid"/>
+                  <w14:round/>
+                </w14:textOutline>
+              </w:rPr>
+              <w:t>test_loader</w:t>
+            </w:r>
+            <w:proofErr w:type="spellEnd"/>
+            <w:r>
+              <w:rPr>
+                <w:rFonts w:ascii="Times New Roman" w:hAnsi="Times New Roman" w:cs="Times New Roman"/>
+                <w:color w:val="000000" w:themeColor="text1"/>
+                <w14:shadow w14:blurRad="38100" w14:dist="19050" w14:dir="2700000" w14:sx="100000" w14:sy="100000" w14:kx="0" w14:ky="0" w14:algn="tl">
+                  <w14:schemeClr w14:val="dk1">
+                    <w14:alpha w14:val="60000"/>
+                  </w14:schemeClr>
+                </w14:shadow>
+                <w14:textOutline w14:w="0" w14:cap="flat" w14:cmpd="sng" w14:algn="ctr">
+                  <w14:noFill/>
+                  <w14:prstDash w14:val="solid"/>
+                  <w14:round/>
+                </w14:textOutline>
+              </w:rPr>
+              <w:t xml:space="preserve">, </w:t>
+            </w:r>
+            <w:proofErr w:type="spellStart"/>
+            <w:r>
+              <w:rPr>
+                <w:rFonts w:ascii="Times New Roman" w:hAnsi="Times New Roman" w:cs="Times New Roman"/>
+                <w:color w:val="000000" w:themeColor="text1"/>
+                <w14:shadow w14:blurRad="38100" w14:dist="19050" w14:dir="2700000" w14:sx="100000" w14:sy="100000" w14:kx="0" w14:ky="0" w14:algn="tl">
+                  <w14:schemeClr w14:val="dk1">
+                    <w14:alpha w14:val="60000"/>
+                  </w14:schemeClr>
+                </w14:shadow>
+                <w14:textOutline w14:w="0" w14:cap="flat" w14:cmpd="sng" w14:algn="ctr">
+                  <w14:noFill/>
+                  <w14:prstDash w14:val="solid"/>
+                  <w14:round/>
+                </w14:textOutline>
+              </w:rPr>
+              <w:t>lr</w:t>
+            </w:r>
+            <w:proofErr w:type="spellEnd"/>
+            <w:r>
+              <w:rPr>
+                <w:rFonts w:ascii="Times New Roman" w:hAnsi="Times New Roman" w:cs="Times New Roman"/>
+                <w:color w:val="000000" w:themeColor="text1"/>
+                <w14:shadow w14:blurRad="38100" w14:dist="19050" w14:dir="2700000" w14:sx="100000" w14:sy="100000" w14:kx="0" w14:ky="0" w14:algn="tl">
+                  <w14:schemeClr w14:val="dk1">
+                    <w14:alpha w14:val="60000"/>
+                  </w14:schemeClr>
+                </w14:shadow>
+                <w14:textOutline w14:w="0" w14:cap="flat" w14:cmpd="sng" w14:algn="ctr">
+                  <w14:noFill/>
+                  <w14:prstDash w14:val="solid"/>
+                  <w14:round/>
+                </w14:textOutline>
+              </w:rPr>
+              <w:t xml:space="preserve">=0.001): A function to perform federated training by coordinating clients, updating the global model, and testing it after each round. </w:t>
             </w:r>
           </w:p>
           <w:p>
@@ -2741,7 +3262,43 @@
                   <w14:round/>
                 </w14:textOutline>
               </w:rPr>
-              <w:t xml:space="preserve">• Set the number of participants (num_clients) to 60, local epochs to 1, and the learning rate to 0.001. </w:t>
+              <w:t>• Set the number of participants (</w:t>
+            </w:r>
+            <w:proofErr w:type="spellStart"/>
+            <w:r>
+              <w:rPr>
+                <w:rFonts w:ascii="Times New Roman" w:hAnsi="Times New Roman" w:cs="Times New Roman"/>
+                <w:color w:val="000000" w:themeColor="text1"/>
+                <w14:shadow w14:blurRad="38100" w14:dist="19050" w14:dir="2700000" w14:sx="100000" w14:sy="100000" w14:kx="0" w14:ky="0" w14:algn="tl">
+                  <w14:schemeClr w14:val="dk1">
+                    <w14:alpha w14:val="60000"/>
+                  </w14:schemeClr>
+                </w14:shadow>
+                <w14:textOutline w14:w="0" w14:cap="flat" w14:cmpd="sng" w14:algn="ctr">
+                  <w14:noFill/>
+                  <w14:prstDash w14:val="solid"/>
+                  <w14:round/>
+                </w14:textOutline>
+              </w:rPr>
+              <w:t>num_clients</w:t>
+            </w:r>
+            <w:proofErr w:type="spellEnd"/>
+            <w:r>
+              <w:rPr>
+                <w:rFonts w:ascii="Times New Roman" w:hAnsi="Times New Roman" w:cs="Times New Roman"/>
+                <w:color w:val="000000" w:themeColor="text1"/>
+                <w14:shadow w14:blurRad="38100" w14:dist="19050" w14:dir="2700000" w14:sx="100000" w14:sy="100000" w14:kx="0" w14:ky="0" w14:algn="tl">
+                  <w14:schemeClr w14:val="dk1">
+                    <w14:alpha w14:val="60000"/>
+                  </w14:schemeClr>
+                </w14:shadow>
+                <w14:textOutline w14:w="0" w14:cap="flat" w14:cmpd="sng" w14:algn="ctr">
+                  <w14:noFill/>
+                  <w14:prstDash w14:val="solid"/>
+                  <w14:round/>
+                </w14:textOutline>
+              </w:rPr>
+              <w:t xml:space="preserve">) to 60, local epochs to 1, and the learning rate to 0.001. </w:t>
             </w:r>
           </w:p>
           <w:p>
@@ -3050,7 +3607,43 @@
                   <w14:round/>
                 </w14:textOutline>
               </w:rPr>
-              <w:t xml:space="preserve">• Set the number of participants (num_clients) to 60, learning rate to 0.001, and the number of rounds to 20. </w:t>
+              <w:t>• Set the number of participants (</w:t>
+            </w:r>
+            <w:proofErr w:type="spellStart"/>
+            <w:r>
+              <w:rPr>
+                <w:rFonts w:ascii="Times New Roman" w:hAnsi="Times New Roman" w:cs="Times New Roman"/>
+                <w:color w:val="000000" w:themeColor="text1"/>
+                <w14:shadow w14:blurRad="38100" w14:dist="19050" w14:dir="2700000" w14:sx="100000" w14:sy="100000" w14:kx="0" w14:ky="0" w14:algn="tl">
+                  <w14:schemeClr w14:val="dk1">
+                    <w14:alpha w14:val="60000"/>
+                  </w14:schemeClr>
+                </w14:shadow>
+                <w14:textOutline w14:w="0" w14:cap="flat" w14:cmpd="sng" w14:algn="ctr">
+                  <w14:noFill/>
+                  <w14:prstDash w14:val="solid"/>
+                  <w14:round/>
+                </w14:textOutline>
+              </w:rPr>
+              <w:t>num_clients</w:t>
+            </w:r>
+            <w:proofErr w:type="spellEnd"/>
+            <w:r>
+              <w:rPr>
+                <w:rFonts w:ascii="Times New Roman" w:hAnsi="Times New Roman" w:cs="Times New Roman"/>
+                <w:color w:val="000000" w:themeColor="text1"/>
+                <w14:shadow w14:blurRad="38100" w14:dist="19050" w14:dir="2700000" w14:sx="100000" w14:sy="100000" w14:kx="0" w14:ky="0" w14:algn="tl">
+                  <w14:schemeClr w14:val="dk1">
+                    <w14:alpha w14:val="60000"/>
+                  </w14:schemeClr>
+                </w14:shadow>
+                <w14:textOutline w14:w="0" w14:cap="flat" w14:cmpd="sng" w14:algn="ctr">
+                  <w14:noFill/>
+                  <w14:prstDash w14:val="solid"/>
+                  <w14:round/>
+                </w14:textOutline>
+              </w:rPr>
+              <w:t xml:space="preserve">) to 60, learning rate to 0.001, and the number of rounds to 20. </w:t>
             </w:r>
           </w:p>
           <w:p>
@@ -3287,15 +3880,10 @@
                   <w14:round/>
                 </w14:textOutline>
               </w:rPr>
-              <w:t>• Set the number of participants (num_clients) to 100, learning rate to 0.001, number of rounds to 20, and local epochs to 1.</w:t>
+              <w:t>• Set the number of participants (</w:t>
             </w:r>
-          </w:p>
-          <w:p>
-            <w:pPr>
-              <w:widowControl/>
-              <w:wordWrap/>
-              <w:autoSpaceDE/>
-              <w:autoSpaceDN/>
+            <w:proofErr w:type="spellStart"/>
+            <w:r>
               <w:rPr>
                 <w:rFonts w:ascii="Times New Roman" w:hAnsi="Times New Roman" w:cs="Times New Roman"/>
                 <w:color w:val="000000" w:themeColor="text1"/>
@@ -3310,7 +3898,9 @@
                   <w14:round/>
                 </w14:textOutline>
               </w:rPr>
-            </w:pPr>
+              <w:t>num_clients</w:t>
+            </w:r>
+            <w:proofErr w:type="spellEnd"/>
             <w:r>
               <w:rPr>
                 <w:rFonts w:ascii="Times New Roman" w:hAnsi="Times New Roman" w:cs="Times New Roman"/>
@@ -3326,7 +3916,82 @@
                   <w14:round/>
                 </w14:textOutline>
               </w:rPr>
-              <w:t xml:space="preserve">• Train the model with client_fraction set to 0.01, 0.05, and 0.1, and plot the training results as a graph with: </w:t>
+              <w:t>) to 100, learning rate to 0.001, number of rounds to 20, and local epochs to 1.</w:t>
+            </w:r>
+          </w:p>
+          <w:p>
+            <w:pPr>
+              <w:widowControl/>
+              <w:wordWrap/>
+              <w:autoSpaceDE/>
+              <w:autoSpaceDN/>
+              <w:rPr>
+                <w:rFonts w:ascii="Times New Roman" w:hAnsi="Times New Roman" w:cs="Times New Roman"/>
+                <w:color w:val="000000" w:themeColor="text1"/>
+                <w14:shadow w14:blurRad="38100" w14:dist="19050" w14:dir="2700000" w14:sx="100000" w14:sy="100000" w14:kx="0" w14:ky="0" w14:algn="tl">
+                  <w14:schemeClr w14:val="dk1">
+                    <w14:alpha w14:val="60000"/>
+                  </w14:schemeClr>
+                </w14:shadow>
+                <w14:textOutline w14:w="0" w14:cap="flat" w14:cmpd="sng" w14:algn="ctr">
+                  <w14:noFill/>
+                  <w14:prstDash w14:val="solid"/>
+                  <w14:round/>
+                </w14:textOutline>
+              </w:rPr>
+            </w:pPr>
+            <w:r>
+              <w:rPr>
+                <w:rFonts w:ascii="Times New Roman" w:hAnsi="Times New Roman" w:cs="Times New Roman"/>
+                <w:color w:val="000000" w:themeColor="text1"/>
+                <w14:shadow w14:blurRad="38100" w14:dist="19050" w14:dir="2700000" w14:sx="100000" w14:sy="100000" w14:kx="0" w14:ky="0" w14:algn="tl">
+                  <w14:schemeClr w14:val="dk1">
+                    <w14:alpha w14:val="60000"/>
+                  </w14:schemeClr>
+                </w14:shadow>
+                <w14:textOutline w14:w="0" w14:cap="flat" w14:cmpd="sng" w14:algn="ctr">
+                  <w14:noFill/>
+                  <w14:prstDash w14:val="solid"/>
+                  <w14:round/>
+                </w14:textOutline>
+              </w:rPr>
+              <w:t xml:space="preserve">• Train the model with </w:t>
+            </w:r>
+            <w:proofErr w:type="spellStart"/>
+            <w:r>
+              <w:rPr>
+                <w:rFonts w:ascii="Times New Roman" w:hAnsi="Times New Roman" w:cs="Times New Roman"/>
+                <w:color w:val="000000" w:themeColor="text1"/>
+                <w14:shadow w14:blurRad="38100" w14:dist="19050" w14:dir="2700000" w14:sx="100000" w14:sy="100000" w14:kx="0" w14:ky="0" w14:algn="tl">
+                  <w14:schemeClr w14:val="dk1">
+                    <w14:alpha w14:val="60000"/>
+                  </w14:schemeClr>
+                </w14:shadow>
+                <w14:textOutline w14:w="0" w14:cap="flat" w14:cmpd="sng" w14:algn="ctr">
+                  <w14:noFill/>
+                  <w14:prstDash w14:val="solid"/>
+                  <w14:round/>
+                </w14:textOutline>
+              </w:rPr>
+              <w:t>client_fraction</w:t>
+            </w:r>
+            <w:proofErr w:type="spellEnd"/>
+            <w:r>
+              <w:rPr>
+                <w:rFonts w:ascii="Times New Roman" w:hAnsi="Times New Roman" w:cs="Times New Roman"/>
+                <w:color w:val="000000" w:themeColor="text1"/>
+                <w14:shadow w14:blurRad="38100" w14:dist="19050" w14:dir="2700000" w14:sx="100000" w14:sy="100000" w14:kx="0" w14:ky="0" w14:algn="tl">
+                  <w14:schemeClr w14:val="dk1">
+                    <w14:alpha w14:val="60000"/>
+                  </w14:schemeClr>
+                </w14:shadow>
+                <w14:textOutline w14:w="0" w14:cap="flat" w14:cmpd="sng" w14:algn="ctr">
+                  <w14:noFill/>
+                  <w14:prstDash w14:val="solid"/>
+                  <w14:round/>
+                </w14:textOutline>
+              </w:rPr>
+              <w:t xml:space="preserve"> set to 0.01, 0.05, and 0.1, and plot the training results as a graph with: </w:t>
             </w:r>
           </w:p>
           <w:p>
@@ -3995,7 +4660,23 @@
           <w:sz w:val="24"/>
         </w:rPr>
         <w:br/>
-        <w:t>The central server aggregates the parameters received from clients to update the global model. Methods like weighted averaging (e.g., the FedAvg algorithm) are used to combine client updates into a refined global model. During this process, gradients are computed to minimize the loss function and enhance overall model performance.</w:t>
+        <w:t xml:space="preserve">The central server aggregates the parameters received from clients to update the global model. Methods like weighted averaging (e.g., the </w:t>
+      </w:r>
+      <w:proofErr w:type="spellStart"/>
+      <w:r>
+        <w:rPr>
+          <w:rFonts w:ascii="Times New Roman" w:eastAsia="함초롬바탕" w:hAnsi="Times New Roman" w:cs="Times New Roman"/>
+          <w:sz w:val="24"/>
+        </w:rPr>
+        <w:t>FedAvg</w:t>
+      </w:r>
+      <w:proofErr w:type="spellEnd"/>
+      <w:r>
+        <w:rPr>
+          <w:rFonts w:ascii="Times New Roman" w:eastAsia="함초롬바탕" w:hAnsi="Times New Roman" w:cs="Times New Roman"/>
+          <w:sz w:val="24"/>
+        </w:rPr>
+        <w:t xml:space="preserve"> algorithm) are used to combine client updates into a refined global model. During this process, gradients are computed to minimize the loss function and enhance overall model performance.</w:t>
       </w:r>
     </w:p>
     <w:p>
@@ -4326,7 +5007,23 @@
           <w:sz w:val="24"/>
         </w:rPr>
         <w:br/>
-        <w:t>In Federated Learning environments, client data is rarely uniformly distributed. Each client may hold data specific to their usage patterns, leading to skewed distributions. Such Non-IID data poses challenges for training a generalized global model and increases the risk of model bias toward specific client datasets. This imbalance can compromise both model fairness and performance.</w:t>
+        <w:t xml:space="preserve">In Federated Learning environments, client data is rarely uniformly distributed. Each client may hold data specific to their usage patterns, leading to skewed distributions. Such </w:t>
+      </w:r>
+      <w:proofErr w:type="gramStart"/>
+      <w:r>
+        <w:rPr>
+          <w:rFonts w:ascii="Times New Roman" w:eastAsia="함초롬바탕" w:hAnsi="Times New Roman" w:cs="Times New Roman"/>
+          <w:sz w:val="24"/>
+        </w:rPr>
+        <w:t>Non-IID</w:t>
+      </w:r>
+      <w:proofErr w:type="gramEnd"/>
+      <w:r>
+        <w:rPr>
+          <w:rFonts w:ascii="Times New Roman" w:eastAsia="함초롬바탕" w:hAnsi="Times New Roman" w:cs="Times New Roman"/>
+          <w:sz w:val="24"/>
+        </w:rPr>
+        <w:t xml:space="preserve"> data poses challenges for training a generalized global model and increases the risk of model bias toward specific client datasets. This imbalance can compromise both model fairness and performance.</w:t>
       </w:r>
     </w:p>
     <w:p>
@@ -4461,7 +5158,7 @@
         <w:autoSpaceDN/>
         <w:jc w:val="both"/>
         <w:rPr>
-          <w:rFonts w:ascii="Times New Roman" w:eastAsiaTheme="majorHAnsi" w:hAnsi="Times New Roman" w:cs="Times New Roman" w:hint="eastAsia"/>
+          <w:rFonts w:ascii="Times New Roman" w:eastAsiaTheme="majorHAnsi" w:hAnsi="Times New Roman" w:cs="Times New Roman"/>
           <w:b/>
           <w:bCs/>
           <w:sz w:val="30"/>
@@ -4567,6 +5264,7 @@
         </w:rPr>
         <w:t xml:space="preserve"> </w:t>
       </w:r>
+      <w:proofErr w:type="spellStart"/>
       <w:r>
         <w:rPr>
           <w:rFonts w:ascii="Times New Roman" w:eastAsiaTheme="majorHAnsi" w:hAnsi="Times New Roman" w:cs="Times New Roman" w:hint="eastAsia"/>
@@ -4577,6 +5275,7 @@
         </w:rPr>
         <w:t>FedSGD</w:t>
       </w:r>
+      <w:proofErr w:type="spellEnd"/>
       <w:r>
         <w:rPr>
           <w:rFonts w:ascii="Times New Roman" w:eastAsiaTheme="majorHAnsi" w:hAnsi="Times New Roman" w:cs="Times New Roman" w:hint="eastAsia"/>
@@ -4847,7 +5546,71 @@
           <w:rFonts w:ascii="Times New Roman" w:eastAsia="함초롬바탕" w:hAnsi="Times New Roman" w:cs="Times New Roman"/>
           <w:sz w:val="24"/>
         </w:rPr>
-        <w:t>Federated Stochastic Gradient Descent (FedSGD) is one of the foundational algorithms employed in Federated Learning. Similar to the concept of Stochastic Gradient Descent (SGD), it operates probabilistically. The model training process begins with parameters initialized to random values. Gradients are then computed based on these parameters and the optimization objective. Subsequently, the parameters are adjusted in the direction opposite to the gradient to iteratively minimize the loss function. This process continues until the loss function converges to its minimum value. As an optimization algorithm, the ultimate goal of FedSGD is to discover the most optimized model parameters.</w:t>
+        <w:t>Federated Stochastic Gradient Descent (</w:t>
+      </w:r>
+      <w:proofErr w:type="spellStart"/>
+      <w:r>
+        <w:rPr>
+          <w:rFonts w:ascii="Times New Roman" w:eastAsia="함초롬바탕" w:hAnsi="Times New Roman" w:cs="Times New Roman"/>
+          <w:sz w:val="24"/>
+        </w:rPr>
+        <w:t>FedSGD</w:t>
+      </w:r>
+      <w:proofErr w:type="spellEnd"/>
+      <w:r>
+        <w:rPr>
+          <w:rFonts w:ascii="Times New Roman" w:eastAsia="함초롬바탕" w:hAnsi="Times New Roman" w:cs="Times New Roman"/>
+          <w:sz w:val="24"/>
+        </w:rPr>
+        <w:t xml:space="preserve">) is one of the foundational algorithms employed in Federated Learning. </w:t>
+      </w:r>
+      <w:proofErr w:type="gramStart"/>
+      <w:r>
+        <w:rPr>
+          <w:rFonts w:ascii="Times New Roman" w:eastAsia="함초롬바탕" w:hAnsi="Times New Roman" w:cs="Times New Roman"/>
+          <w:sz w:val="24"/>
+        </w:rPr>
+        <w:t>Similar to</w:t>
+      </w:r>
+      <w:proofErr w:type="gramEnd"/>
+      <w:r>
+        <w:rPr>
+          <w:rFonts w:ascii="Times New Roman" w:eastAsia="함초롬바탕" w:hAnsi="Times New Roman" w:cs="Times New Roman"/>
+          <w:sz w:val="24"/>
+        </w:rPr>
+        <w:t xml:space="preserve"> the concept of Stochastic Gradient Descent (SGD), it operates probabilistically. The model training process begins with parameters initialized to random values. Gradients are then computed based on these parameters and the optimization objective. Subsequently, the parameters are adjusted in the direction opposite to the gradient to iteratively minimize the loss function. This process continues until the loss function converges to its minimum value. As an optimization algorithm, the </w:t>
+      </w:r>
+      <w:proofErr w:type="gramStart"/>
+      <w:r>
+        <w:rPr>
+          <w:rFonts w:ascii="Times New Roman" w:eastAsia="함초롬바탕" w:hAnsi="Times New Roman" w:cs="Times New Roman"/>
+          <w:sz w:val="24"/>
+        </w:rPr>
+        <w:t>ultimate goal</w:t>
+      </w:r>
+      <w:proofErr w:type="gramEnd"/>
+      <w:r>
+        <w:rPr>
+          <w:rFonts w:ascii="Times New Roman" w:eastAsia="함초롬바탕" w:hAnsi="Times New Roman" w:cs="Times New Roman"/>
+          <w:sz w:val="24"/>
+        </w:rPr>
+        <w:t xml:space="preserve"> of </w:t>
+      </w:r>
+      <w:proofErr w:type="spellStart"/>
+      <w:r>
+        <w:rPr>
+          <w:rFonts w:ascii="Times New Roman" w:eastAsia="함초롬바탕" w:hAnsi="Times New Roman" w:cs="Times New Roman"/>
+          <w:sz w:val="24"/>
+        </w:rPr>
+        <w:t>FedSGD</w:t>
+      </w:r>
+      <w:proofErr w:type="spellEnd"/>
+      <w:r>
+        <w:rPr>
+          <w:rFonts w:ascii="Times New Roman" w:eastAsia="함초롬바탕" w:hAnsi="Times New Roman" w:cs="Times New Roman"/>
+          <w:sz w:val="24"/>
+        </w:rPr>
+        <w:t xml:space="preserve"> is to discover the most optimized model parameters.</w:t>
       </w:r>
     </w:p>
     <w:p>
@@ -4867,7 +5630,23 @@
           <w:rFonts w:ascii="Times New Roman" w:eastAsia="함초롬바탕" w:hAnsi="Times New Roman" w:cs="Times New Roman"/>
           <w:sz w:val="24"/>
         </w:rPr>
-        <w:t>Fig 3 illustrates the mathematical formulation of this process, specifically showcasing how gradients computed by each local device are aggregated and averaged to update the global model parameters. The central principle of FedSGD lies in its efficiency: each local device computes the gradient once and transmits it to the central server. This design allows Federated Learning to be effectively performed on devices with limited computational capabilities.</w:t>
+        <w:t xml:space="preserve">Fig 3 illustrates the mathematical formulation of this process, specifically showcasing how gradients computed by each local device are aggregated and averaged to update the global model parameters. The central principle of </w:t>
+      </w:r>
+      <w:proofErr w:type="spellStart"/>
+      <w:r>
+        <w:rPr>
+          <w:rFonts w:ascii="Times New Roman" w:eastAsia="함초롬바탕" w:hAnsi="Times New Roman" w:cs="Times New Roman"/>
+          <w:sz w:val="24"/>
+        </w:rPr>
+        <w:t>FedSGD</w:t>
+      </w:r>
+      <w:proofErr w:type="spellEnd"/>
+      <w:r>
+        <w:rPr>
+          <w:rFonts w:ascii="Times New Roman" w:eastAsia="함초롬바탕" w:hAnsi="Times New Roman" w:cs="Times New Roman"/>
+          <w:sz w:val="24"/>
+        </w:rPr>
+        <w:t xml:space="preserve"> lies in its efficiency: each local device computes the gradient once and transmits it to the central server. This design allows Federated Learning to be effectively performed on devices with limited computational capabilities.</w:t>
       </w:r>
     </w:p>
     <w:p>
@@ -4926,7 +5705,7 @@
         <w:autoSpaceDN/>
         <w:jc w:val="both"/>
         <w:rPr>
-          <w:rFonts w:ascii="함초롬바탕" w:eastAsia="함초롬바탕" w:hAnsi="함초롬바탕" w:cs="함초롬바탕" w:hint="eastAsia"/>
+          <w:rFonts w:ascii="함초롬바탕" w:eastAsia="함초롬바탕" w:hAnsi="함초롬바탕" w:cs="함초롬바탕"/>
           <w:sz w:val="20"/>
           <w:szCs w:val="20"/>
         </w:rPr>
@@ -4938,6 +5717,15 @@
         <w:wordWrap/>
         <w:autoSpaceDE/>
         <w:autoSpaceDN/>
+        <w:rPr>
+          <w:rFonts w:ascii="Times New Roman" w:eastAsiaTheme="majorHAnsi" w:hAnsi="Times New Roman" w:cs="Times New Roman"/>
+          <w:b/>
+          <w:bCs/>
+          <w:sz w:val="30"/>
+          <w:szCs w:val="30"/>
+        </w:rPr>
+      </w:pPr>
+      <w:r>
         <w:rPr>
           <w:rFonts w:ascii="Times New Roman" w:eastAsiaTheme="majorHAnsi" w:hAnsi="Times New Roman" w:cs="Times New Roman" w:hint="eastAsia"/>
           <w:b/>
@@ -4945,7 +5733,9 @@
           <w:sz w:val="30"/>
           <w:szCs w:val="30"/>
         </w:rPr>
-      </w:pPr>
+        <w:lastRenderedPageBreak/>
+        <w:t>3-</w:t>
+      </w:r>
       <w:r>
         <w:rPr>
           <w:rFonts w:ascii="Times New Roman" w:eastAsiaTheme="majorHAnsi" w:hAnsi="Times New Roman" w:cs="Times New Roman" w:hint="eastAsia"/>
@@ -4954,8 +5744,7 @@
           <w:sz w:val="30"/>
           <w:szCs w:val="30"/>
         </w:rPr>
-        <w:lastRenderedPageBreak/>
-        <w:t>3-</w:t>
+        <w:t>4</w:t>
       </w:r>
       <w:r>
         <w:rPr>
@@ -4965,8 +5754,19 @@
           <w:sz w:val="30"/>
           <w:szCs w:val="30"/>
         </w:rPr>
-        <w:t>4</w:t>
-      </w:r>
+        <w:t>.</w:t>
+      </w:r>
+      <w:r>
+        <w:rPr>
+          <w:rFonts w:ascii="Times New Roman" w:eastAsiaTheme="majorHAnsi" w:hAnsi="Times New Roman" w:cs="Times New Roman"/>
+          <w:b/>
+          <w:bCs/>
+          <w:sz w:val="30"/>
+          <w:szCs w:val="30"/>
+        </w:rPr>
+        <w:t xml:space="preserve"> </w:t>
+      </w:r>
+      <w:proofErr w:type="spellStart"/>
       <w:r>
         <w:rPr>
           <w:rFonts w:ascii="Times New Roman" w:eastAsiaTheme="majorHAnsi" w:hAnsi="Times New Roman" w:cs="Times New Roman" w:hint="eastAsia"/>
@@ -4975,28 +5775,9 @@
           <w:sz w:val="30"/>
           <w:szCs w:val="30"/>
         </w:rPr>
-        <w:t>.</w:t>
-      </w:r>
-      <w:r>
-        <w:rPr>
-          <w:rFonts w:ascii="Times New Roman" w:eastAsiaTheme="majorHAnsi" w:hAnsi="Times New Roman" w:cs="Times New Roman"/>
-          <w:b/>
-          <w:bCs/>
-          <w:sz w:val="30"/>
-          <w:szCs w:val="30"/>
-        </w:rPr>
-        <w:t xml:space="preserve"> </w:t>
-      </w:r>
-      <w:r>
-        <w:rPr>
-          <w:rFonts w:ascii="Times New Roman" w:eastAsiaTheme="majorHAnsi" w:hAnsi="Times New Roman" w:cs="Times New Roman" w:hint="eastAsia"/>
-          <w:b/>
-          <w:bCs/>
-          <w:sz w:val="30"/>
-          <w:szCs w:val="30"/>
-        </w:rPr>
         <w:t>FedAvg</w:t>
       </w:r>
+      <w:proofErr w:type="spellEnd"/>
       <w:r>
         <w:rPr>
           <w:rFonts w:ascii="Times New Roman" w:eastAsiaTheme="majorHAnsi" w:hAnsi="Times New Roman" w:cs="Times New Roman" w:hint="eastAsia"/>
@@ -5453,7 +6234,71 @@
           <w:rFonts w:ascii="Times New Roman" w:hAnsi="Times New Roman" w:cs="Times New Roman"/>
           <w:sz w:val="24"/>
         </w:rPr>
-        <w:t>Federated Averaging (FedAvg) is an enhanced algorithm built upon FedSGD, designed to address its communication cost challenges. Unlike FedSGD, where each client sends gradients to the central server after a single local computation, FedAvg allows clients to perform multiple local model updates before transmitting parameters to the central server. Each client executes local gradient descent multiple times based on its local dataset. Once the local computations are complete, clients send their updated parameters to the server, which aggregates them by averaging to update the global model.</w:t>
+        <w:t>Federated Averaging (</w:t>
+      </w:r>
+      <w:proofErr w:type="spellStart"/>
+      <w:r>
+        <w:rPr>
+          <w:rFonts w:ascii="Times New Roman" w:hAnsi="Times New Roman" w:cs="Times New Roman"/>
+          <w:sz w:val="24"/>
+        </w:rPr>
+        <w:t>FedAvg</w:t>
+      </w:r>
+      <w:proofErr w:type="spellEnd"/>
+      <w:r>
+        <w:rPr>
+          <w:rFonts w:ascii="Times New Roman" w:hAnsi="Times New Roman" w:cs="Times New Roman"/>
+          <w:sz w:val="24"/>
+        </w:rPr>
+        <w:t xml:space="preserve">) is an enhanced algorithm built upon </w:t>
+      </w:r>
+      <w:proofErr w:type="spellStart"/>
+      <w:r>
+        <w:rPr>
+          <w:rFonts w:ascii="Times New Roman" w:hAnsi="Times New Roman" w:cs="Times New Roman"/>
+          <w:sz w:val="24"/>
+        </w:rPr>
+        <w:t>FedSGD</w:t>
+      </w:r>
+      <w:proofErr w:type="spellEnd"/>
+      <w:r>
+        <w:rPr>
+          <w:rFonts w:ascii="Times New Roman" w:hAnsi="Times New Roman" w:cs="Times New Roman"/>
+          <w:sz w:val="24"/>
+        </w:rPr>
+        <w:t xml:space="preserve">, designed to address its communication cost challenges. Unlike </w:t>
+      </w:r>
+      <w:proofErr w:type="spellStart"/>
+      <w:r>
+        <w:rPr>
+          <w:rFonts w:ascii="Times New Roman" w:hAnsi="Times New Roman" w:cs="Times New Roman"/>
+          <w:sz w:val="24"/>
+        </w:rPr>
+        <w:t>FedSGD</w:t>
+      </w:r>
+      <w:proofErr w:type="spellEnd"/>
+      <w:r>
+        <w:rPr>
+          <w:rFonts w:ascii="Times New Roman" w:hAnsi="Times New Roman" w:cs="Times New Roman"/>
+          <w:sz w:val="24"/>
+        </w:rPr>
+        <w:t xml:space="preserve">, where each client sends gradients to the central server after a single local computation, </w:t>
+      </w:r>
+      <w:proofErr w:type="spellStart"/>
+      <w:r>
+        <w:rPr>
+          <w:rFonts w:ascii="Times New Roman" w:hAnsi="Times New Roman" w:cs="Times New Roman"/>
+          <w:sz w:val="24"/>
+        </w:rPr>
+        <w:t>FedAvg</w:t>
+      </w:r>
+      <w:proofErr w:type="spellEnd"/>
+      <w:r>
+        <w:rPr>
+          <w:rFonts w:ascii="Times New Roman" w:hAnsi="Times New Roman" w:cs="Times New Roman"/>
+          <w:sz w:val="24"/>
+        </w:rPr>
+        <w:t xml:space="preserve"> allows clients to perform multiple local model updates before transmitting parameters to the central server. Each client executes local gradient descent multiple times based on its local dataset. Once the local computations are complete, clients send their updated parameters to the server, which aggregates them by averaging to update the global model.</w:t>
       </w:r>
     </w:p>
     <w:p>
@@ -5474,7 +6319,23 @@
           <w:rFonts w:ascii="Times New Roman" w:hAnsi="Times New Roman" w:cs="Times New Roman"/>
           <w:sz w:val="24"/>
         </w:rPr>
-        <w:t>Fig 4 provides a detailed illustration of the FedAvg algorithm. At the beginning of each round, the server randomly selects a subset of clients to participate in training. These selected clients then execute Client Update processes in parallel. On the client side, a batch size is allocated, and weights are computed over several epochs based on the local data. After completing the local computations, the clients transmit their model parameters to the server. The server aggregates the parameters using a weighted averaging scheme to update the global model.</w:t>
+        <w:t xml:space="preserve">Fig 4 provides a detailed illustration of the </w:t>
+      </w:r>
+      <w:proofErr w:type="spellStart"/>
+      <w:r>
+        <w:rPr>
+          <w:rFonts w:ascii="Times New Roman" w:hAnsi="Times New Roman" w:cs="Times New Roman"/>
+          <w:sz w:val="24"/>
+        </w:rPr>
+        <w:t>FedAvg</w:t>
+      </w:r>
+      <w:proofErr w:type="spellEnd"/>
+      <w:r>
+        <w:rPr>
+          <w:rFonts w:ascii="Times New Roman" w:hAnsi="Times New Roman" w:cs="Times New Roman"/>
+          <w:sz w:val="24"/>
+        </w:rPr>
+        <w:t xml:space="preserve"> algorithm. At the beginning of each round, the server randomly selects a subset of clients to participate in training. These selected clients then execute Client Update processes in parallel. On the client side, a batch size is allocated, and weights are computed over several epochs based on the local data. After completing the local computations, the clients transmit their model parameters to the server. The server aggregates the parameters using a weighted averaging scheme to update the global model.</w:t>
       </w:r>
     </w:p>
     <w:p>
@@ -5490,12 +6351,21 @@
           <w:sz w:val="24"/>
         </w:rPr>
       </w:pPr>
-      <w:r>
-        <w:rPr>
-          <w:rFonts w:ascii="Times New Roman" w:hAnsi="Times New Roman" w:cs="Times New Roman"/>
-          <w:sz w:val="24"/>
-        </w:rPr>
-        <w:t>FedAvg effectively reduces communication costs by limiting the frequency of interactions between the server and clients. Additionally, it leverages the computational resources of local devices more efficiently by performing multiple updates locally.</w:t>
+      <w:proofErr w:type="spellStart"/>
+      <w:r>
+        <w:rPr>
+          <w:rFonts w:ascii="Times New Roman" w:hAnsi="Times New Roman" w:cs="Times New Roman"/>
+          <w:sz w:val="24"/>
+        </w:rPr>
+        <w:t>FedAvg</w:t>
+      </w:r>
+      <w:proofErr w:type="spellEnd"/>
+      <w:r>
+        <w:rPr>
+          <w:rFonts w:ascii="Times New Roman" w:hAnsi="Times New Roman" w:cs="Times New Roman"/>
+          <w:sz w:val="24"/>
+        </w:rPr>
+        <w:t xml:space="preserve"> effectively reduces communication costs by limiting the frequency of interactions between the server and clients. Additionally, it leverages the computational resources of local devices more efficiently by performing multiple updates locally.</w:t>
       </w:r>
     </w:p>
     <w:p>
@@ -5517,7 +6387,23 @@
           <w:sz w:val="24"/>
         </w:rPr>
         <w:lastRenderedPageBreak/>
-        <w:t>Despite its advantages, FedAvg presents several challenges. Selecting optimal hyperparameters, such as the number of local epochs and batch size, is critical for achieving efficient training. Moreover, as the algorithm requires repeated computations on local devices, its practical implementation can be limited by the computational capabilities of resource-constrained devices.</w:t>
+        <w:t xml:space="preserve">Despite its advantages, </w:t>
+      </w:r>
+      <w:proofErr w:type="spellStart"/>
+      <w:r>
+        <w:rPr>
+          <w:rFonts w:ascii="Times New Roman" w:hAnsi="Times New Roman" w:cs="Times New Roman"/>
+          <w:sz w:val="24"/>
+        </w:rPr>
+        <w:t>FedAvg</w:t>
+      </w:r>
+      <w:proofErr w:type="spellEnd"/>
+      <w:r>
+        <w:rPr>
+          <w:rFonts w:ascii="Times New Roman" w:hAnsi="Times New Roman" w:cs="Times New Roman"/>
+          <w:sz w:val="24"/>
+        </w:rPr>
+        <w:t xml:space="preserve"> presents several challenges. Selecting optimal hyperparameters, such as the number of local epochs and batch size, is critical for achieving efficient training. Moreover, as the algorithm requires repeated computations on local devices, its practical implementation can be limited by the computational capabilities of resource-constrained devices.</w:t>
       </w:r>
     </w:p>
     <w:p>
@@ -5636,6 +6522,7 @@
         </w:rPr>
         <w:t xml:space="preserve"> Development Environment: </w:t>
       </w:r>
+      <w:proofErr w:type="spellStart"/>
       <w:r>
         <w:rPr>
           <w:rFonts w:ascii="Times New Roman" w:eastAsia="함초롬바탕" w:hAnsi="Times New Roman" w:cs="Times New Roman" w:hint="eastAsia"/>
@@ -5643,6 +6530,7 @@
         </w:rPr>
         <w:t>Colab</w:t>
       </w:r>
+      <w:proofErr w:type="spellEnd"/>
       <w:r>
         <w:rPr>
           <w:rFonts w:ascii="Times New Roman" w:eastAsia="함초롬바탕" w:hAnsi="Times New Roman" w:cs="Times New Roman"/>
@@ -5721,7 +6609,23 @@
           <w:rFonts w:ascii="Times New Roman" w:eastAsia="함초롬바탕" w:hAnsi="Times New Roman" w:cs="Times New Roman" w:hint="eastAsia"/>
           <w:sz w:val="24"/>
         </w:rPr>
-        <w:t>Enter the Colab -&gt; Open Note -&gt; CTRL+F9 (All of shell execute)</w:t>
+        <w:t xml:space="preserve">Enter the </w:t>
+      </w:r>
+      <w:proofErr w:type="spellStart"/>
+      <w:r>
+        <w:rPr>
+          <w:rFonts w:ascii="Times New Roman" w:eastAsia="함초롬바탕" w:hAnsi="Times New Roman" w:cs="Times New Roman" w:hint="eastAsia"/>
+          <w:sz w:val="24"/>
+        </w:rPr>
+        <w:t>Colab</w:t>
+      </w:r>
+      <w:proofErr w:type="spellEnd"/>
+      <w:r>
+        <w:rPr>
+          <w:rFonts w:ascii="Times New Roman" w:eastAsia="함초롬바탕" w:hAnsi="Times New Roman" w:cs="Times New Roman" w:hint="eastAsia"/>
+          <w:sz w:val="24"/>
+        </w:rPr>
+        <w:t xml:space="preserve"> -&gt; Open Note -&gt; CTRL+F9 (All of shell execute)</w:t>
       </w:r>
     </w:p>
     <w:p>
@@ -5758,7 +6662,29 @@
           <w:sz w:val="28"/>
           <w:szCs w:val="28"/>
         </w:rPr>
-        <w:t>4-2. Implementation FedAvg Program</w:t>
+        <w:t xml:space="preserve">4-2. Implementation </w:t>
+      </w:r>
+      <w:proofErr w:type="spellStart"/>
+      <w:r>
+        <w:rPr>
+          <w:rFonts w:ascii="Times New Roman" w:eastAsiaTheme="majorHAnsi" w:hAnsi="Times New Roman" w:cs="Times New Roman" w:hint="eastAsia"/>
+          <w:b/>
+          <w:bCs/>
+          <w:sz w:val="28"/>
+          <w:szCs w:val="28"/>
+        </w:rPr>
+        <w:t>FedAvg</w:t>
+      </w:r>
+      <w:proofErr w:type="spellEnd"/>
+      <w:r>
+        <w:rPr>
+          <w:rFonts w:ascii="Times New Roman" w:eastAsiaTheme="majorHAnsi" w:hAnsi="Times New Roman" w:cs="Times New Roman" w:hint="eastAsia"/>
+          <w:b/>
+          <w:bCs/>
+          <w:sz w:val="28"/>
+          <w:szCs w:val="28"/>
+        </w:rPr>
+        <w:t xml:space="preserve"> Program</w:t>
       </w:r>
     </w:p>
     <w:p>
@@ -6087,7 +7013,39 @@
           <w:rFonts w:ascii="Times New Roman" w:hAnsi="Times New Roman" w:cs="Times New Roman"/>
           <w:sz w:val="24"/>
         </w:rPr>
-        <w:t>Fig 5 illustrates the implementation of the average_weights function, a key component of the FedAvg algorithm. This function is responsible for aggregating model parameters from multiple clients by computing their weighted average.</w:t>
+        <w:t xml:space="preserve">Fig 5 illustrates the implementation of the </w:t>
+      </w:r>
+      <w:proofErr w:type="spellStart"/>
+      <w:r>
+        <w:rPr>
+          <w:rFonts w:ascii="Times New Roman" w:hAnsi="Times New Roman" w:cs="Times New Roman"/>
+          <w:sz w:val="24"/>
+        </w:rPr>
+        <w:t>average_weights</w:t>
+      </w:r>
+      <w:proofErr w:type="spellEnd"/>
+      <w:r>
+        <w:rPr>
+          <w:rFonts w:ascii="Times New Roman" w:hAnsi="Times New Roman" w:cs="Times New Roman"/>
+          <w:sz w:val="24"/>
+        </w:rPr>
+        <w:t xml:space="preserve"> function, a key component of the </w:t>
+      </w:r>
+      <w:proofErr w:type="spellStart"/>
+      <w:r>
+        <w:rPr>
+          <w:rFonts w:ascii="Times New Roman" w:hAnsi="Times New Roman" w:cs="Times New Roman"/>
+          <w:sz w:val="24"/>
+        </w:rPr>
+        <w:t>FedAvg</w:t>
+      </w:r>
+      <w:proofErr w:type="spellEnd"/>
+      <w:r>
+        <w:rPr>
+          <w:rFonts w:ascii="Times New Roman" w:hAnsi="Times New Roman" w:cs="Times New Roman"/>
+          <w:sz w:val="24"/>
+        </w:rPr>
+        <w:t xml:space="preserve"> algorithm. This function is responsible for aggregating model parameters from multiple clients by computing their weighted average.</w:t>
       </w:r>
     </w:p>
     <w:p>
@@ -6495,7 +7453,23 @@
           <w:rFonts w:ascii="Times New Roman" w:hAnsi="Times New Roman" w:cs="Times New Roman"/>
           <w:sz w:val="24"/>
         </w:rPr>
-        <w:t>Fig 6 presents the implementation of the federated_training function, which orchestrates the training process in a Federated Learning setup. Below is a detailed breakdown of the code:</w:t>
+        <w:t xml:space="preserve">Fig 6 presents the implementation of the </w:t>
+      </w:r>
+      <w:proofErr w:type="spellStart"/>
+      <w:r>
+        <w:rPr>
+          <w:rFonts w:ascii="Times New Roman" w:hAnsi="Times New Roman" w:cs="Times New Roman"/>
+          <w:sz w:val="24"/>
+        </w:rPr>
+        <w:t>federated_training</w:t>
+      </w:r>
+      <w:proofErr w:type="spellEnd"/>
+      <w:r>
+        <w:rPr>
+          <w:rFonts w:ascii="Times New Roman" w:hAnsi="Times New Roman" w:cs="Times New Roman"/>
+          <w:sz w:val="24"/>
+        </w:rPr>
+        <w:t xml:space="preserve"> function, which orchestrates the training process in a Federated Learning setup. Below is a detailed breakdown of the code:</w:t>
       </w:r>
     </w:p>
     <w:p>
@@ -6530,7 +7504,39 @@
           <w:rFonts w:ascii="Times New Roman" w:hAnsi="Times New Roman" w:cs="Times New Roman"/>
           <w:sz w:val="24"/>
         </w:rPr>
-        <w:t>A global model (global_model) is created and initialized, and its parameters are stored in a state dictionary (global_model_state).</w:t>
+        <w:t>A global model (</w:t>
+      </w:r>
+      <w:proofErr w:type="spellStart"/>
+      <w:r>
+        <w:rPr>
+          <w:rFonts w:ascii="Times New Roman" w:hAnsi="Times New Roman" w:cs="Times New Roman"/>
+          <w:sz w:val="24"/>
+        </w:rPr>
+        <w:t>global_model</w:t>
+      </w:r>
+      <w:proofErr w:type="spellEnd"/>
+      <w:r>
+        <w:rPr>
+          <w:rFonts w:ascii="Times New Roman" w:hAnsi="Times New Roman" w:cs="Times New Roman"/>
+          <w:sz w:val="24"/>
+        </w:rPr>
+        <w:t>) is created and initialized, and its parameters are stored in a state dictionary (</w:t>
+      </w:r>
+      <w:proofErr w:type="spellStart"/>
+      <w:r>
+        <w:rPr>
+          <w:rFonts w:ascii="Times New Roman" w:hAnsi="Times New Roman" w:cs="Times New Roman"/>
+          <w:sz w:val="24"/>
+        </w:rPr>
+        <w:t>global_model_state</w:t>
+      </w:r>
+      <w:proofErr w:type="spellEnd"/>
+      <w:r>
+        <w:rPr>
+          <w:rFonts w:ascii="Times New Roman" w:hAnsi="Times New Roman" w:cs="Times New Roman"/>
+          <w:sz w:val="24"/>
+        </w:rPr>
+        <w:t>).</w:t>
       </w:r>
       <w:r>
         <w:rPr>
@@ -6544,7 +7550,23 @@
           <w:rFonts w:ascii="Times New Roman" w:hAnsi="Times New Roman" w:cs="Times New Roman"/>
           <w:sz w:val="24"/>
         </w:rPr>
-        <w:t>An empty list (accuracy_list) is initialized to keep track of the test accuracy after each training round.</w:t>
+        <w:t>An empty list (</w:t>
+      </w:r>
+      <w:proofErr w:type="spellStart"/>
+      <w:r>
+        <w:rPr>
+          <w:rFonts w:ascii="Times New Roman" w:hAnsi="Times New Roman" w:cs="Times New Roman"/>
+          <w:sz w:val="24"/>
+        </w:rPr>
+        <w:t>accuracy_list</w:t>
+      </w:r>
+      <w:proofErr w:type="spellEnd"/>
+      <w:r>
+        <w:rPr>
+          <w:rFonts w:ascii="Times New Roman" w:hAnsi="Times New Roman" w:cs="Times New Roman"/>
+          <w:sz w:val="24"/>
+        </w:rPr>
+        <w:t>) is initialized to keep track of the test accuracy after each training round.</w:t>
       </w:r>
     </w:p>
     <w:p>
@@ -6589,7 +7611,39 @@
           <w:rFonts w:ascii="Times New Roman" w:hAnsi="Times New Roman" w:cs="Times New Roman"/>
           <w:sz w:val="24"/>
         </w:rPr>
-        <w:t>For each training round, the number of clients to participate is determined based on the client_fraction and the total number of clients (num_clients). The max function ensures at least one client is selected.</w:t>
+        <w:t xml:space="preserve">For each training round, the number of clients to participate is determined based on the </w:t>
+      </w:r>
+      <w:proofErr w:type="spellStart"/>
+      <w:r>
+        <w:rPr>
+          <w:rFonts w:ascii="Times New Roman" w:hAnsi="Times New Roman" w:cs="Times New Roman"/>
+          <w:sz w:val="24"/>
+        </w:rPr>
+        <w:t>client_fraction</w:t>
+      </w:r>
+      <w:proofErr w:type="spellEnd"/>
+      <w:r>
+        <w:rPr>
+          <w:rFonts w:ascii="Times New Roman" w:hAnsi="Times New Roman" w:cs="Times New Roman"/>
+          <w:sz w:val="24"/>
+        </w:rPr>
+        <w:t xml:space="preserve"> and the total number of clients (</w:t>
+      </w:r>
+      <w:proofErr w:type="spellStart"/>
+      <w:r>
+        <w:rPr>
+          <w:rFonts w:ascii="Times New Roman" w:hAnsi="Times New Roman" w:cs="Times New Roman"/>
+          <w:sz w:val="24"/>
+        </w:rPr>
+        <w:t>num_clients</w:t>
+      </w:r>
+      <w:proofErr w:type="spellEnd"/>
+      <w:r>
+        <w:rPr>
+          <w:rFonts w:ascii="Times New Roman" w:hAnsi="Times New Roman" w:cs="Times New Roman"/>
+          <w:sz w:val="24"/>
+        </w:rPr>
+        <w:t>). The max function ensures at least one client is selected.</w:t>
       </w:r>
       <w:r>
         <w:rPr>
@@ -6603,7 +7657,23 @@
           <w:rFonts w:ascii="Times New Roman" w:hAnsi="Times New Roman" w:cs="Times New Roman"/>
           <w:sz w:val="24"/>
         </w:rPr>
-        <w:t>A random sample of clients is selected for the current round using random.sample.</w:t>
+        <w:t xml:space="preserve">A random sample of clients is selected for the current round using </w:t>
+      </w:r>
+      <w:proofErr w:type="spellStart"/>
+      <w:r>
+        <w:rPr>
+          <w:rFonts w:ascii="Times New Roman" w:hAnsi="Times New Roman" w:cs="Times New Roman"/>
+          <w:sz w:val="24"/>
+        </w:rPr>
+        <w:t>random.sample</w:t>
+      </w:r>
+      <w:proofErr w:type="spellEnd"/>
+      <w:r>
+        <w:rPr>
+          <w:rFonts w:ascii="Times New Roman" w:hAnsi="Times New Roman" w:cs="Times New Roman"/>
+          <w:sz w:val="24"/>
+        </w:rPr>
+        <w:t>.</w:t>
       </w:r>
     </w:p>
     <w:p>
@@ -6670,7 +7740,55 @@
           <w:rFonts w:ascii="Times New Roman" w:hAnsi="Times New Roman" w:cs="Times New Roman"/>
           <w:sz w:val="24"/>
         </w:rPr>
-        <w:t>The local model is trained on the client's dataset using the train_local function, which performs training for the specified number of local epochs (local_epochs) and learning rate (lr).</w:t>
+        <w:t xml:space="preserve">The local model is trained on the client's dataset using the </w:t>
+      </w:r>
+      <w:proofErr w:type="spellStart"/>
+      <w:r>
+        <w:rPr>
+          <w:rFonts w:ascii="Times New Roman" w:hAnsi="Times New Roman" w:cs="Times New Roman"/>
+          <w:sz w:val="24"/>
+        </w:rPr>
+        <w:t>train_local</w:t>
+      </w:r>
+      <w:proofErr w:type="spellEnd"/>
+      <w:r>
+        <w:rPr>
+          <w:rFonts w:ascii="Times New Roman" w:hAnsi="Times New Roman" w:cs="Times New Roman"/>
+          <w:sz w:val="24"/>
+        </w:rPr>
+        <w:t xml:space="preserve"> function, which performs training for the specified number of local epochs (</w:t>
+      </w:r>
+      <w:proofErr w:type="spellStart"/>
+      <w:r>
+        <w:rPr>
+          <w:rFonts w:ascii="Times New Roman" w:hAnsi="Times New Roman" w:cs="Times New Roman"/>
+          <w:sz w:val="24"/>
+        </w:rPr>
+        <w:t>local_epochs</w:t>
+      </w:r>
+      <w:proofErr w:type="spellEnd"/>
+      <w:r>
+        <w:rPr>
+          <w:rFonts w:ascii="Times New Roman" w:hAnsi="Times New Roman" w:cs="Times New Roman"/>
+          <w:sz w:val="24"/>
+        </w:rPr>
+        <w:t>) and learning rate (</w:t>
+      </w:r>
+      <w:proofErr w:type="spellStart"/>
+      <w:r>
+        <w:rPr>
+          <w:rFonts w:ascii="Times New Roman" w:hAnsi="Times New Roman" w:cs="Times New Roman"/>
+          <w:sz w:val="24"/>
+        </w:rPr>
+        <w:t>lr</w:t>
+      </w:r>
+      <w:proofErr w:type="spellEnd"/>
+      <w:r>
+        <w:rPr>
+          <w:rFonts w:ascii="Times New Roman" w:hAnsi="Times New Roman" w:cs="Times New Roman"/>
+          <w:sz w:val="24"/>
+        </w:rPr>
+        <w:t>).</w:t>
       </w:r>
       <w:r>
         <w:rPr>
@@ -6684,7 +7802,23 @@
           <w:rFonts w:ascii="Times New Roman" w:hAnsi="Times New Roman" w:cs="Times New Roman"/>
           <w:sz w:val="24"/>
         </w:rPr>
-        <w:t>The trained weights from each client's local model are added to a list (selected_models).</w:t>
+        <w:t>The trained weights from each client's local model are added to a list (</w:t>
+      </w:r>
+      <w:proofErr w:type="spellStart"/>
+      <w:r>
+        <w:rPr>
+          <w:rFonts w:ascii="Times New Roman" w:hAnsi="Times New Roman" w:cs="Times New Roman"/>
+          <w:sz w:val="24"/>
+        </w:rPr>
+        <w:t>selected_models</w:t>
+      </w:r>
+      <w:proofErr w:type="spellEnd"/>
+      <w:r>
+        <w:rPr>
+          <w:rFonts w:ascii="Times New Roman" w:hAnsi="Times New Roman" w:cs="Times New Roman"/>
+          <w:sz w:val="24"/>
+        </w:rPr>
+        <w:t>).</w:t>
       </w:r>
     </w:p>
     <w:p>
@@ -6729,7 +7863,23 @@
           <w:rFonts w:ascii="Times New Roman" w:hAnsi="Times New Roman" w:cs="Times New Roman"/>
           <w:sz w:val="24"/>
         </w:rPr>
-        <w:t>After all selected clients have completed their local training, the global model parameters are updated by averaging the weights of the local models using the average_weights function.</w:t>
+        <w:t xml:space="preserve">After all selected clients have completed their local training, the global model parameters are updated by averaging the weights of the local models using the </w:t>
+      </w:r>
+      <w:proofErr w:type="spellStart"/>
+      <w:r>
+        <w:rPr>
+          <w:rFonts w:ascii="Times New Roman" w:hAnsi="Times New Roman" w:cs="Times New Roman"/>
+          <w:sz w:val="24"/>
+        </w:rPr>
+        <w:t>average_weights</w:t>
+      </w:r>
+      <w:proofErr w:type="spellEnd"/>
+      <w:r>
+        <w:rPr>
+          <w:rFonts w:ascii="Times New Roman" w:hAnsi="Times New Roman" w:cs="Times New Roman"/>
+          <w:sz w:val="24"/>
+        </w:rPr>
+        <w:t xml:space="preserve"> function.</w:t>
       </w:r>
       <w:r>
         <w:rPr>
@@ -6788,7 +7938,23 @@
           <w:rFonts w:ascii="Times New Roman" w:hAnsi="Times New Roman" w:cs="Times New Roman"/>
           <w:sz w:val="24"/>
         </w:rPr>
-        <w:t>The updated global model is evaluated on a test dataset using the test_model function, and the accuracy is calculated.</w:t>
+        <w:t xml:space="preserve">The updated global model is evaluated on a test dataset using the </w:t>
+      </w:r>
+      <w:proofErr w:type="spellStart"/>
+      <w:r>
+        <w:rPr>
+          <w:rFonts w:ascii="Times New Roman" w:hAnsi="Times New Roman" w:cs="Times New Roman"/>
+          <w:sz w:val="24"/>
+        </w:rPr>
+        <w:t>test_model</w:t>
+      </w:r>
+      <w:proofErr w:type="spellEnd"/>
+      <w:r>
+        <w:rPr>
+          <w:rFonts w:ascii="Times New Roman" w:hAnsi="Times New Roman" w:cs="Times New Roman"/>
+          <w:sz w:val="24"/>
+        </w:rPr>
+        <w:t xml:space="preserve"> function, and the accuracy is calculated.</w:t>
       </w:r>
       <w:r>
         <w:rPr>
@@ -6802,7 +7968,23 @@
           <w:rFonts w:ascii="Times New Roman" w:hAnsi="Times New Roman" w:cs="Times New Roman"/>
           <w:sz w:val="24"/>
         </w:rPr>
-        <w:t>The calculated accuracy is appended to accuracy_list, and it is printed to monitor progress after each round.</w:t>
+        <w:t xml:space="preserve">The calculated accuracy is appended to </w:t>
+      </w:r>
+      <w:proofErr w:type="spellStart"/>
+      <w:r>
+        <w:rPr>
+          <w:rFonts w:ascii="Times New Roman" w:hAnsi="Times New Roman" w:cs="Times New Roman"/>
+          <w:sz w:val="24"/>
+        </w:rPr>
+        <w:t>accuracy_list</w:t>
+      </w:r>
+      <w:proofErr w:type="spellEnd"/>
+      <w:r>
+        <w:rPr>
+          <w:rFonts w:ascii="Times New Roman" w:hAnsi="Times New Roman" w:cs="Times New Roman"/>
+          <w:sz w:val="24"/>
+        </w:rPr>
+        <w:t>, and it is printed to monitor progress after each round.</w:t>
       </w:r>
     </w:p>
     <w:p>
@@ -8052,6 +9234,7 @@
         </w:rPr>
         <w:t xml:space="preserve">As the Client Fraction increases, the number of participating clients grows, allowing the model to learn from more diverse data. Consequently, with a </w:t>
       </w:r>
+      <w:proofErr w:type="gramStart"/>
       <w:r>
         <w:rPr>
           <w:rFonts w:ascii="Times New Roman" w:hAnsi="Times New Roman" w:cs="Times New Roman" w:hint="eastAsia"/>
@@ -8066,6 +9249,7 @@
         </w:rPr>
         <w:t>lient</w:t>
       </w:r>
+      <w:proofErr w:type="gramEnd"/>
       <w:r>
         <w:rPr>
           <w:rFonts w:ascii="Times New Roman" w:hAnsi="Times New Roman" w:cs="Times New Roman"/>
@@ -8091,7 +9275,23 @@
           <w:rFonts w:ascii="Times New Roman" w:hAnsi="Times New Roman" w:cs="Times New Roman"/>
           <w:sz w:val="24"/>
         </w:rPr>
-        <w:t>While increasing the number of participating clients positively impacts accuracy, the effect is limited. Furthermore, as the number of clients increases, communication costs and training time also grow, and the overall model size is likely to expand. Considering these additional resource demands, and given the minimal difference in accuracy between Client Fraction = 0.05 and 0.1, Client Fraction = 0.05 appears to be the optimal choice in this case.</w:t>
+        <w:t xml:space="preserve">While increasing the number of participating clients positively impacts accuracy, the effect is limited. Furthermore, as the number of clients increases, communication costs and training time also grow, and the overall model size is likely to expand. Considering these additional resource </w:t>
+      </w:r>
+      <w:proofErr w:type="gramStart"/>
+      <w:r>
+        <w:rPr>
+          <w:rFonts w:ascii="Times New Roman" w:hAnsi="Times New Roman" w:cs="Times New Roman"/>
+          <w:sz w:val="24"/>
+        </w:rPr>
+        <w:t>demands, and</w:t>
+      </w:r>
+      <w:proofErr w:type="gramEnd"/>
+      <w:r>
+        <w:rPr>
+          <w:rFonts w:ascii="Times New Roman" w:hAnsi="Times New Roman" w:cs="Times New Roman"/>
+          <w:sz w:val="24"/>
+        </w:rPr>
+        <w:t xml:space="preserve"> given the minimal difference in accuracy between Client Fraction = 0.05 and 0.1, Client Fraction = 0.05 appears to be the optimal choice in this case.</w:t>
       </w:r>
     </w:p>
     <w:p>
@@ -8190,7 +9390,23 @@
           <w:rFonts w:ascii="Times New Roman" w:hAnsi="Times New Roman" w:cs="Times New Roman"/>
           <w:sz w:val="24"/>
         </w:rPr>
-        <w:t>In this report, we explored the implementation of FedAvg, the most widely used algorithm in Federated Learning. In Chapter 2, we reviewed the requirements necessary to implement the program, and in Chapter 3, we examined the relevant concepts. Building on this foundation, we explained the code for the implemented program in Chapter 4 and visualized and analyzed the results based on the graphs generated in Chapter 5.</w:t>
+        <w:t xml:space="preserve">In this report, we explored the implementation of </w:t>
+      </w:r>
+      <w:proofErr w:type="spellStart"/>
+      <w:r>
+        <w:rPr>
+          <w:rFonts w:ascii="Times New Roman" w:hAnsi="Times New Roman" w:cs="Times New Roman"/>
+          <w:sz w:val="24"/>
+        </w:rPr>
+        <w:t>FedAvg</w:t>
+      </w:r>
+      <w:proofErr w:type="spellEnd"/>
+      <w:r>
+        <w:rPr>
+          <w:rFonts w:ascii="Times New Roman" w:hAnsi="Times New Roman" w:cs="Times New Roman"/>
+          <w:sz w:val="24"/>
+        </w:rPr>
+        <w:t>, the most widely used algorithm in Federated Learning. In Chapter 2, we reviewed the requirements necessary to implement the program, and in Chapter 3, we examined the relevant concepts. Building on this foundation, we explained the code for the implemented program in Chapter 4 and visualized and analyzed the results based on the graphs generated in Chapter 5.</w:t>
       </w:r>
     </w:p>
     <w:p>

</xml_diff>